<commit_message>
Fix duplicate representatives showing
</commit_message>
<xml_diff>
--- a/docker/docmosis/templates/CV-UNS-CLM-ENG-00727-2.docx
+++ b/docker/docmosis/templates/CV-UNS-CLM-ENG-00727-2.docx
@@ -157,34 +157,7 @@
                 <w:sz w:val="28"/>
                 <w:szCs w:val="28"/>
               </w:rPr>
-              <w:t>Claim number: &lt;&lt;</w:t>
-            </w:r>
-            <w:r>
-              <w:rPr>
-                <w:sz w:val="28"/>
-                <w:szCs w:val="28"/>
-              </w:rPr>
-              <w:t xml:space="preserve"> </w:t>
-            </w:r>
-            <w:proofErr w:type="spellStart"/>
-            <w:r>
-              <w:rPr>
-                <w:rFonts w:ascii="GDSTransportWebsite" w:hAnsi="GDSTransportWebsite"/>
-                <w:color w:val="60686D"/>
-                <w:sz w:val="28"/>
-                <w:szCs w:val="28"/>
-              </w:rPr>
-              <w:t>referenceNumber</w:t>
-            </w:r>
-            <w:proofErr w:type="spellEnd"/>
-            <w:r>
-              <w:rPr>
-                <w:rFonts w:ascii="GDSTransportWebsite" w:hAnsi="GDSTransportWebsite"/>
-                <w:color w:val="60686D"/>
-                <w:sz w:val="28"/>
-                <w:szCs w:val="28"/>
-              </w:rPr>
-              <w:t xml:space="preserve"> &gt;&gt;</w:t>
+              <w:t>Claim number: &lt;&lt;referenceNumber &gt;&gt;</w:t>
             </w:r>
             <w:r>
               <w:rPr>
@@ -338,19 +311,8 @@
                 <w:sz w:val="28"/>
                 <w:szCs w:val="28"/>
               </w:rPr>
-              <w:t xml:space="preserve"> </w:t>
-            </w:r>
-            <w:proofErr w:type="spellStart"/>
-            <w:r>
-              <w:rPr>
-                <w:rFonts w:ascii="GDSTransportWebsite" w:hAnsi="GDSTransportWebsite"/>
-                <w:color w:val="60686D"/>
-                <w:sz w:val="28"/>
-                <w:szCs w:val="28"/>
-              </w:rPr>
               <w:t>caseName</w:t>
             </w:r>
-            <w:proofErr w:type="spellEnd"/>
             <w:r>
               <w:rPr>
                 <w:rFonts w:ascii="GDSTransportWebsite" w:hAnsi="GDSTransportWebsite"/>
@@ -395,7 +357,6 @@
               </w:rPr>
               <w:t>Claimant ref: &lt;&lt;</w:t>
             </w:r>
-            <w:proofErr w:type="spellStart"/>
             <w:r>
               <w:rPr>
                 <w:rFonts w:ascii="GDSTransportWebsite" w:hAnsi="GDSTransportWebsite"/>
@@ -408,15 +369,7 @@
                 <w:rFonts w:ascii="GDSTransportWebsite" w:hAnsi="GDSTransportWebsite"/>
                 <w:color w:val="60686D"/>
               </w:rPr>
-              <w:t>ExternalReference</w:t>
-            </w:r>
-            <w:proofErr w:type="spellEnd"/>
-            <w:r>
-              <w:rPr>
-                <w:rFonts w:ascii="GDSTransportWebsite" w:hAnsi="GDSTransportWebsite"/>
-                <w:color w:val="60686D"/>
-              </w:rPr>
-              <w:t xml:space="preserve">&gt;&gt; </w:t>
+              <w:t xml:space="preserve">ExternalReference&gt;&gt; </w:t>
             </w:r>
           </w:p>
           <w:p>
@@ -454,23 +407,7 @@
                 <w:rFonts w:ascii="GDSTransportWebsite" w:hAnsi="GDSTransportWebsite"/>
                 <w:color w:val="60686D"/>
               </w:rPr>
-              <w:t>&lt;&lt;cs_</w:t>
-            </w:r>
-            <w:proofErr w:type="gramStart"/>
-            <w:r>
-              <w:rPr>
-                <w:rFonts w:ascii="GDSTransportWebsite" w:hAnsi="GDSTransportWebsite"/>
-                <w:color w:val="60686D"/>
-              </w:rPr>
-              <w:t>{!isBlank</w:t>
-            </w:r>
-            <w:proofErr w:type="gramEnd"/>
-            <w:r>
-              <w:rPr>
-                <w:rFonts w:ascii="GDSTransportWebsite" w:hAnsi="GDSTransportWebsite"/>
-                <w:color w:val="60686D"/>
-              </w:rPr>
-              <w:t>(</w:t>
+              <w:t>&lt;&lt;cs_{!isBlank(</w:t>
             </w:r>
             <w:r>
               <w:rPr>
@@ -546,9 +483,8 @@
                 <w:sz w:val="24"/>
                 <w:szCs w:val="24"/>
               </w:rPr>
-              <w:t>Issued: &lt;</w:t>
-            </w:r>
-            <w:proofErr w:type="gramStart"/>
+              <w:t>Issued: &lt;&lt;{dateFormat(issueDate,‘d</w:t>
+            </w:r>
             <w:r>
               <w:rPr>
                 <w:rFonts w:ascii="GDSTransportWebsite" w:eastAsia="Times New Roman" w:hAnsi="GDSTransportWebsite" w:cs="Times New Roman"/>
@@ -556,10 +492,8 @@
                 <w:sz w:val="24"/>
                 <w:szCs w:val="24"/>
               </w:rPr>
-              <w:t>&lt;{</w:t>
-            </w:r>
-            <w:proofErr w:type="spellStart"/>
-            <w:proofErr w:type="gramEnd"/>
+              <w:t xml:space="preserve"> </w:t>
+            </w:r>
             <w:r>
               <w:rPr>
                 <w:rFonts w:ascii="GDSTransportWebsite" w:eastAsia="Times New Roman" w:hAnsi="GDSTransportWebsite" w:cs="Times New Roman"/>
@@ -567,9 +501,8 @@
                 <w:sz w:val="24"/>
                 <w:szCs w:val="24"/>
               </w:rPr>
-              <w:t>dateFormat</w:t>
-            </w:r>
-            <w:proofErr w:type="spellEnd"/>
+              <w:t>MMMM</w:t>
+            </w:r>
             <w:r>
               <w:rPr>
                 <w:rFonts w:ascii="GDSTransportWebsite" w:eastAsia="Times New Roman" w:hAnsi="GDSTransportWebsite" w:cs="Times New Roman"/>
@@ -577,9 +510,8 @@
                 <w:sz w:val="24"/>
                 <w:szCs w:val="24"/>
               </w:rPr>
-              <w:t>(</w:t>
-            </w:r>
-            <w:proofErr w:type="spellStart"/>
+              <w:t xml:space="preserve"> </w:t>
+            </w:r>
             <w:r>
               <w:rPr>
                 <w:rFonts w:ascii="GDSTransportWebsite" w:eastAsia="Times New Roman" w:hAnsi="GDSTransportWebsite" w:cs="Times New Roman"/>
@@ -587,9 +519,15 @@
                 <w:sz w:val="24"/>
                 <w:szCs w:val="24"/>
               </w:rPr>
-              <w:t>issueDate</w:t>
-            </w:r>
-            <w:proofErr w:type="spellEnd"/>
+              <w:t>yyyy’,‘dd-MM-yyyy’)}&gt;&gt;</w:t>
+            </w:r>
+          </w:p>
+          <w:p>
+            <w:pPr>
+              <w:pStyle w:val="NoSpacing"/>
+              <w:spacing w:line="276" w:lineRule="auto"/>
+              <w:jc w:val="right"/>
+            </w:pPr>
             <w:r>
               <w:rPr>
                 <w:rFonts w:ascii="GDSTransportWebsite" w:eastAsia="Times New Roman" w:hAnsi="GDSTransportWebsite" w:cs="Times New Roman"/>
@@ -597,7 +535,7 @@
                 <w:sz w:val="24"/>
                 <w:szCs w:val="24"/>
               </w:rPr>
-              <w:t>,‘d</w:t>
+              <w:t>Submitted</w:t>
             </w:r>
             <w:r>
               <w:rPr>
@@ -606,7 +544,7 @@
                 <w:sz w:val="24"/>
                 <w:szCs w:val="24"/>
               </w:rPr>
-              <w:t xml:space="preserve"> </w:t>
+              <w:t xml:space="preserve">: </w:t>
             </w:r>
             <w:r>
               <w:rPr>
@@ -615,7 +553,7 @@
                 <w:sz w:val="24"/>
                 <w:szCs w:val="24"/>
               </w:rPr>
-              <w:t>MMMM</w:t>
+              <w:t>&lt;&lt;{dateFormat(submittedOn,‘d</w:t>
             </w:r>
             <w:r>
               <w:rPr>
@@ -626,7 +564,6 @@
               </w:rPr>
               <w:t xml:space="preserve"> </w:t>
             </w:r>
-            <w:proofErr w:type="spellStart"/>
             <w:r>
               <w:rPr>
                 <w:rFonts w:ascii="GDSTransportWebsite" w:eastAsia="Times New Roman" w:hAnsi="GDSTransportWebsite" w:cs="Times New Roman"/>
@@ -634,9 +571,8 @@
                 <w:sz w:val="24"/>
                 <w:szCs w:val="24"/>
               </w:rPr>
-              <w:t>yyyy</w:t>
-            </w:r>
-            <w:proofErr w:type="spellEnd"/>
+              <w:t>MMMM</w:t>
+            </w:r>
             <w:r>
               <w:rPr>
                 <w:rFonts w:ascii="GDSTransportWebsite" w:eastAsia="Times New Roman" w:hAnsi="GDSTransportWebsite" w:cs="Times New Roman"/>
@@ -644,9 +580,8 @@
                 <w:sz w:val="24"/>
                 <w:szCs w:val="24"/>
               </w:rPr>
-              <w:t>’,‘dd-MM-</w:t>
-            </w:r>
-            <w:proofErr w:type="spellStart"/>
+              <w:t xml:space="preserve"> </w:t>
+            </w:r>
             <w:r>
               <w:rPr>
                 <w:rFonts w:ascii="GDSTransportWebsite" w:eastAsia="Times New Roman" w:hAnsi="GDSTransportWebsite" w:cs="Times New Roman"/>
@@ -654,169 +589,7 @@
                 <w:sz w:val="24"/>
                 <w:szCs w:val="24"/>
               </w:rPr>
-              <w:t>yyyy</w:t>
-            </w:r>
-            <w:proofErr w:type="spellEnd"/>
-            <w:r>
-              <w:rPr>
-                <w:rFonts w:ascii="GDSTransportWebsite" w:eastAsia="Times New Roman" w:hAnsi="GDSTransportWebsite" w:cs="Times New Roman"/>
-                <w:color w:val="60686D"/>
-                <w:sz w:val="24"/>
-                <w:szCs w:val="24"/>
-              </w:rPr>
-              <w:t>’)}&gt;&gt;</w:t>
-            </w:r>
-          </w:p>
-          <w:p>
-            <w:pPr>
-              <w:pStyle w:val="NoSpacing"/>
-              <w:spacing w:line="276" w:lineRule="auto"/>
-              <w:jc w:val="right"/>
-            </w:pPr>
-            <w:r>
-              <w:rPr>
-                <w:rFonts w:ascii="GDSTransportWebsite" w:eastAsia="Times New Roman" w:hAnsi="GDSTransportWebsite" w:cs="Times New Roman"/>
-                <w:color w:val="60686D"/>
-                <w:sz w:val="24"/>
-                <w:szCs w:val="24"/>
-              </w:rPr>
-              <w:t>Submitted</w:t>
-            </w:r>
-            <w:r>
-              <w:rPr>
-                <w:rFonts w:ascii="GDSTransportWebsite" w:eastAsia="Times New Roman" w:hAnsi="GDSTransportWebsite" w:cs="Times New Roman"/>
-                <w:color w:val="60686D"/>
-                <w:sz w:val="24"/>
-                <w:szCs w:val="24"/>
-              </w:rPr>
-              <w:t xml:space="preserve">: </w:t>
-            </w:r>
-            <w:r>
-              <w:rPr>
-                <w:rFonts w:ascii="GDSTransportWebsite" w:eastAsia="Times New Roman" w:hAnsi="GDSTransportWebsite" w:cs="Times New Roman"/>
-                <w:color w:val="60686D"/>
-                <w:sz w:val="24"/>
-                <w:szCs w:val="24"/>
-              </w:rPr>
-              <w:t>&lt;</w:t>
-            </w:r>
-            <w:proofErr w:type="gramStart"/>
-            <w:r>
-              <w:rPr>
-                <w:rFonts w:ascii="GDSTransportWebsite" w:eastAsia="Times New Roman" w:hAnsi="GDSTransportWebsite" w:cs="Times New Roman"/>
-                <w:color w:val="60686D"/>
-                <w:sz w:val="24"/>
-                <w:szCs w:val="24"/>
-              </w:rPr>
-              <w:t>&lt;{</w:t>
-            </w:r>
-            <w:proofErr w:type="spellStart"/>
-            <w:proofErr w:type="gramEnd"/>
-            <w:r>
-              <w:rPr>
-                <w:rFonts w:ascii="GDSTransportWebsite" w:eastAsia="Times New Roman" w:hAnsi="GDSTransportWebsite" w:cs="Times New Roman"/>
-                <w:color w:val="60686D"/>
-                <w:sz w:val="24"/>
-                <w:szCs w:val="24"/>
-              </w:rPr>
-              <w:t>dateFormat</w:t>
-            </w:r>
-            <w:proofErr w:type="spellEnd"/>
-            <w:r>
-              <w:rPr>
-                <w:rFonts w:ascii="GDSTransportWebsite" w:eastAsia="Times New Roman" w:hAnsi="GDSTransportWebsite" w:cs="Times New Roman"/>
-                <w:color w:val="60686D"/>
-                <w:sz w:val="24"/>
-                <w:szCs w:val="24"/>
-              </w:rPr>
-              <w:t>(</w:t>
-            </w:r>
-            <w:proofErr w:type="spellStart"/>
-            <w:r>
-              <w:rPr>
-                <w:rFonts w:ascii="GDSTransportWebsite" w:eastAsia="Times New Roman" w:hAnsi="GDSTransportWebsite" w:cs="Times New Roman"/>
-                <w:color w:val="60686D"/>
-                <w:sz w:val="24"/>
-                <w:szCs w:val="24"/>
-              </w:rPr>
-              <w:t>submittedOn</w:t>
-            </w:r>
-            <w:proofErr w:type="spellEnd"/>
-            <w:r>
-              <w:rPr>
-                <w:rFonts w:ascii="GDSTransportWebsite" w:eastAsia="Times New Roman" w:hAnsi="GDSTransportWebsite" w:cs="Times New Roman"/>
-                <w:color w:val="60686D"/>
-                <w:sz w:val="24"/>
-                <w:szCs w:val="24"/>
-              </w:rPr>
-              <w:t>,‘d</w:t>
-            </w:r>
-            <w:r>
-              <w:rPr>
-                <w:rFonts w:ascii="GDSTransportWebsite" w:eastAsia="Times New Roman" w:hAnsi="GDSTransportWebsite" w:cs="Times New Roman"/>
-                <w:color w:val="60686D"/>
-                <w:sz w:val="24"/>
-                <w:szCs w:val="24"/>
-              </w:rPr>
-              <w:t xml:space="preserve"> </w:t>
-            </w:r>
-            <w:r>
-              <w:rPr>
-                <w:rFonts w:ascii="GDSTransportWebsite" w:eastAsia="Times New Roman" w:hAnsi="GDSTransportWebsite" w:cs="Times New Roman"/>
-                <w:color w:val="60686D"/>
-                <w:sz w:val="24"/>
-                <w:szCs w:val="24"/>
-              </w:rPr>
-              <w:t>MMMM</w:t>
-            </w:r>
-            <w:r>
-              <w:rPr>
-                <w:rFonts w:ascii="GDSTransportWebsite" w:eastAsia="Times New Roman" w:hAnsi="GDSTransportWebsite" w:cs="Times New Roman"/>
-                <w:color w:val="60686D"/>
-                <w:sz w:val="24"/>
-                <w:szCs w:val="24"/>
-              </w:rPr>
-              <w:t xml:space="preserve"> </w:t>
-            </w:r>
-            <w:proofErr w:type="spellStart"/>
-            <w:r>
-              <w:rPr>
-                <w:rFonts w:ascii="GDSTransportWebsite" w:eastAsia="Times New Roman" w:hAnsi="GDSTransportWebsite" w:cs="Times New Roman"/>
-                <w:color w:val="60686D"/>
-                <w:sz w:val="24"/>
-                <w:szCs w:val="24"/>
-              </w:rPr>
-              <w:t>yyyy</w:t>
-            </w:r>
-            <w:proofErr w:type="spellEnd"/>
-            <w:r>
-              <w:rPr>
-                <w:rFonts w:ascii="GDSTransportWebsite" w:eastAsia="Times New Roman" w:hAnsi="GDSTransportWebsite" w:cs="Times New Roman"/>
-                <w:color w:val="60686D"/>
-                <w:sz w:val="24"/>
-                <w:szCs w:val="24"/>
-              </w:rPr>
-              <w:t>’,‘dd-MM-</w:t>
-            </w:r>
-            <w:proofErr w:type="spellStart"/>
-            <w:r>
-              <w:rPr>
-                <w:rFonts w:ascii="GDSTransportWebsite" w:eastAsia="Times New Roman" w:hAnsi="GDSTransportWebsite" w:cs="Times New Roman"/>
-                <w:color w:val="60686D"/>
-                <w:sz w:val="24"/>
-                <w:szCs w:val="24"/>
-              </w:rPr>
-              <w:t>yyyy</w:t>
-            </w:r>
-            <w:proofErr w:type="spellEnd"/>
-            <w:r>
-              <w:rPr>
-                <w:rFonts w:ascii="GDSTransportWebsite" w:eastAsia="Times New Roman" w:hAnsi="GDSTransportWebsite" w:cs="Times New Roman"/>
-                <w:color w:val="60686D"/>
-                <w:sz w:val="24"/>
-                <w:szCs w:val="24"/>
-              </w:rPr>
-              <w:t>’)}&gt;&gt;</w:t>
+              <w:t>yyyy’,‘dd-MM-yyyy’)}&gt;&gt;</w:t>
             </w:r>
           </w:p>
         </w:tc>
@@ -870,9 +643,8 @@
                 <w:color w:val="0A0A0A"/>
                 <w:shd w:val="clear" w:color="auto" w:fill="FFFFFF"/>
               </w:rPr>
-              <w:t>&lt;&lt;</w:t>
-            </w:r>
-            <w:proofErr w:type="spellStart"/>
+              <w:t>&lt;&lt;rr_</w:t>
+            </w:r>
             <w:r>
               <w:rPr>
                 <w:rFonts w:ascii="GDSTransportWebsite" w:hAnsi="GDSTransportWebsite"/>
@@ -881,19 +653,8 @@
                 <w:color w:val="0A0A0A"/>
                 <w:shd w:val="clear" w:color="auto" w:fill="FFFFFF"/>
               </w:rPr>
-              <w:t>rr_</w:t>
-            </w:r>
-            <w:r>
-              <w:rPr>
-                <w:rFonts w:ascii="GDSTransportWebsite" w:hAnsi="GDSTransportWebsite"/>
-                <w:b/>
-                <w:bCs/>
-                <w:color w:val="0A0A0A"/>
-                <w:shd w:val="clear" w:color="auto" w:fill="FFFFFF"/>
-              </w:rPr>
               <w:t>applicants</w:t>
             </w:r>
-            <w:proofErr w:type="spellEnd"/>
             <w:r>
               <w:rPr>
                 <w:rFonts w:ascii="GDSTransportWebsite" w:hAnsi="GDSTransportWebsite"/>
@@ -936,9 +697,8 @@
                 <w:sz w:val="36"/>
                 <w:szCs w:val="36"/>
               </w:rPr>
-              <w:t>&lt;&lt;cs_{$size&gt;1}&gt;&gt;&lt;&lt;cs_{$</w:t>
-            </w:r>
-            <w:proofErr w:type="spellStart"/>
+              <w:t>&lt;&lt;cs_{$size&gt;1}&gt;&gt;&lt;&lt;cs_{$itemnum=1}&gt;&gt;</w:t>
+            </w:r>
             <w:r>
               <w:rPr>
                 <w:rFonts w:ascii="GDSTransportWebsite" w:hAnsi="GDSTransportWebsite"/>
@@ -946,9 +706,8 @@
                 <w:sz w:val="36"/>
                 <w:szCs w:val="36"/>
               </w:rPr>
-              <w:t>itemnum</w:t>
-            </w:r>
-            <w:proofErr w:type="spellEnd"/>
+              <w:t>1</w:t>
+            </w:r>
             <w:r>
               <w:rPr>
                 <w:rFonts w:ascii="GDSTransportWebsite" w:hAnsi="GDSTransportWebsite"/>
@@ -956,7 +715,7 @@
                 <w:sz w:val="36"/>
                 <w:szCs w:val="36"/>
               </w:rPr>
-              <w:t>=1}&gt;&gt;</w:t>
+              <w:t>st</w:t>
             </w:r>
             <w:r>
               <w:rPr>
@@ -965,45 +724,7 @@
                 <w:sz w:val="36"/>
                 <w:szCs w:val="36"/>
               </w:rPr>
-              <w:t>1</w:t>
-            </w:r>
-            <w:r>
-              <w:rPr>
-                <w:rFonts w:ascii="GDSTransportWebsite" w:hAnsi="GDSTransportWebsite"/>
-                <w:color w:val="0A0A0A"/>
-                <w:sz w:val="36"/>
-                <w:szCs w:val="36"/>
-              </w:rPr>
-              <w:t>st</w:t>
-            </w:r>
-            <w:r>
-              <w:rPr>
-                <w:rFonts w:ascii="GDSTransportWebsite" w:hAnsi="GDSTransportWebsite"/>
-                <w:color w:val="0A0A0A"/>
-                <w:sz w:val="36"/>
-                <w:szCs w:val="36"/>
-              </w:rPr>
-              <w:t xml:space="preserve"> &lt;&lt;es_&gt;&gt;&lt;&lt; cs_{$</w:t>
-            </w:r>
-            <w:proofErr w:type="spellStart"/>
-            <w:r>
-              <w:rPr>
-                <w:rFonts w:ascii="GDSTransportWebsite" w:hAnsi="GDSTransportWebsite"/>
-                <w:color w:val="0A0A0A"/>
-                <w:sz w:val="36"/>
-                <w:szCs w:val="36"/>
-              </w:rPr>
-              <w:t>itemnum</w:t>
-            </w:r>
-            <w:proofErr w:type="spellEnd"/>
-            <w:r>
-              <w:rPr>
-                <w:rFonts w:ascii="GDSTransportWebsite" w:hAnsi="GDSTransportWebsite"/>
-                <w:color w:val="0A0A0A"/>
-                <w:sz w:val="36"/>
-                <w:szCs w:val="36"/>
-              </w:rPr>
-              <w:t>=2}&gt;&gt;</w:t>
+              <w:t xml:space="preserve"> &lt;&lt;es_&gt;&gt;&lt;&lt; cs_{$itemnum=2}&gt;&gt;</w:t>
             </w:r>
             <w:r>
               <w:rPr>
@@ -1163,7 +884,6 @@
               </w:rPr>
               <w:t>&lt;&lt;</w:t>
             </w:r>
-            <w:proofErr w:type="spellStart"/>
             <w:r>
               <w:rPr>
                 <w:rFonts w:ascii="GDSTransportWebsite" w:hAnsi="GDSTransportWebsite"/>
@@ -1171,7 +891,6 @@
               </w:rPr>
               <w:t>litigationFriendName</w:t>
             </w:r>
-            <w:proofErr w:type="spellEnd"/>
             <w:r>
               <w:rPr>
                 <w:rFonts w:ascii="GDSTransportWebsite" w:hAnsi="GDSTransportWebsite"/>
@@ -1255,7 +974,6 @@
               </w:rPr>
               <w:t>.AddressLine</w:t>
             </w:r>
-            <w:proofErr w:type="gramStart"/>
             <w:r>
               <w:rPr>
                 <w:rFonts w:ascii="GDSTransportWebsite" w:hAnsi="GDSTransportWebsite"/>
@@ -1268,15 +986,7 @@
                 <w:rFonts w:ascii="GDSTransportWebsite" w:hAnsi="GDSTransportWebsite"/>
                 <w:color w:val="0A0A0A"/>
               </w:rPr>
-              <w:t>!=</w:t>
-            </w:r>
-            <w:proofErr w:type="gramEnd"/>
-            <w:r>
-              <w:rPr>
-                <w:rFonts w:ascii="GDSTransportWebsite" w:hAnsi="GDSTransportWebsite"/>
-                <w:color w:val="0A0A0A"/>
-              </w:rPr>
-              <w:t>null}&gt;&gt;&lt;&lt;</w:t>
+              <w:t>!=null}&gt;&gt;&lt;&lt;</w:t>
             </w:r>
             <w:r>
               <w:rPr>
@@ -1391,30 +1101,14 @@
                 <w:rFonts w:ascii="GDSTransportWebsite" w:hAnsi="GDSTransportWebsite"/>
                 <w:color w:val="0A0A0A"/>
               </w:rPr>
-              <w:t>.AddressLine2&gt;&gt;&lt;&lt;es_&gt;&gt;&lt;&lt;cs_</w:t>
-            </w:r>
-            <w:proofErr w:type="gramStart"/>
-            <w:r>
-              <w:rPr>
-                <w:rFonts w:ascii="GDSTransportWebsite" w:hAnsi="GDSTransportWebsite"/>
-                <w:color w:val="0A0A0A"/>
-              </w:rPr>
-              <w:t>{</w:t>
-            </w:r>
-            <w:r>
-              <w:rPr>
-                <w:rFonts w:ascii="GDSTransportWebsite" w:hAnsi="GDSTransportWebsite"/>
-                <w:color w:val="0A0A0A"/>
-              </w:rPr>
-              <w:t>!isBlank</w:t>
-            </w:r>
-            <w:proofErr w:type="gramEnd"/>
-            <w:r>
-              <w:rPr>
-                <w:rFonts w:ascii="GDSTransportWebsite" w:hAnsi="GDSTransportWebsite"/>
-                <w:color w:val="0A0A0A"/>
-              </w:rPr>
-              <w:t>(</w:t>
+              <w:t>.AddressLine2&gt;&gt;&lt;&lt;es_&gt;&gt;&lt;&lt;cs_{</w:t>
+            </w:r>
+            <w:r>
+              <w:rPr>
+                <w:rFonts w:ascii="GDSTransportWebsite" w:hAnsi="GDSTransportWebsite"/>
+                <w:color w:val="0A0A0A"/>
+              </w:rPr>
+              <w:t>!isBlank(</w:t>
             </w:r>
             <w:r>
               <w:rPr>
@@ -1486,15 +1180,7 @@
                 <w:rFonts w:ascii="GDSTransportWebsite" w:hAnsi="GDSTransportWebsite"/>
                 <w:color w:val="0A0A0A"/>
               </w:rPr>
-              <w:t>.AddressLine3&gt;&gt;&lt;&lt;es_&gt;&gt;&lt;&lt;cs_</w:t>
-            </w:r>
-            <w:proofErr w:type="gramStart"/>
-            <w:r>
-              <w:rPr>
-                <w:rFonts w:ascii="GDSTransportWebsite" w:hAnsi="GDSTransportWebsite"/>
-                <w:color w:val="0A0A0A"/>
-              </w:rPr>
-              <w:t>{</w:t>
+              <w:t>.AddressLine3&gt;&gt;&lt;&lt;es_&gt;&gt;&lt;&lt;cs_{</w:t>
             </w:r>
             <w:r>
               <w:rPr>
@@ -1508,15 +1194,7 @@
                 <w:rFonts w:ascii="GDSTransportWebsite" w:hAnsi="GDSTransportWebsite"/>
                 <w:color w:val="0A0A0A"/>
               </w:rPr>
-              <w:t>isBlank</w:t>
-            </w:r>
-            <w:proofErr w:type="gramEnd"/>
-            <w:r>
-              <w:rPr>
-                <w:rFonts w:ascii="GDSTransportWebsite" w:hAnsi="GDSTransportWebsite"/>
-                <w:color w:val="0A0A0A"/>
-              </w:rPr>
-              <w:t>(</w:t>
+              <w:t>isBlank(</w:t>
             </w:r>
             <w:r>
               <w:rPr>
@@ -1569,7 +1247,6 @@
               </w:rPr>
               <w:t xml:space="preserve">&lt;&lt; </w:t>
             </w:r>
-            <w:proofErr w:type="spellStart"/>
             <w:r>
               <w:rPr>
                 <w:rFonts w:ascii="GDSTransportWebsite" w:hAnsi="GDSTransportWebsite"/>
@@ -1589,15 +1266,7 @@
                 <w:rFonts w:ascii="GDSTransportWebsite" w:hAnsi="GDSTransportWebsite"/>
                 <w:color w:val="0A0A0A"/>
               </w:rPr>
-              <w:t>.PostTown</w:t>
-            </w:r>
-            <w:proofErr w:type="spellEnd"/>
-            <w:r>
-              <w:rPr>
-                <w:rFonts w:ascii="GDSTransportWebsite" w:hAnsi="GDSTransportWebsite"/>
-                <w:color w:val="0A0A0A"/>
-              </w:rPr>
-              <w:t>&gt;&gt;&lt;&lt;es_&gt;&gt;</w:t>
+              <w:t>.PostTown&gt;&gt;&lt;&lt;es_&gt;&gt;</w:t>
             </w:r>
           </w:p>
           <w:p>
@@ -1634,30 +1303,14 @@
                 <w:rFonts w:ascii="GDSTransportWebsite" w:hAnsi="GDSTransportWebsite"/>
                 <w:color w:val="0A0A0A"/>
               </w:rPr>
-              <w:t>.PostCode&gt;&gt;&lt;&lt;cs_</w:t>
-            </w:r>
-            <w:proofErr w:type="gramStart"/>
-            <w:r>
-              <w:rPr>
-                <w:rFonts w:ascii="GDSTransportWebsite" w:hAnsi="GDSTransportWebsite"/>
-                <w:color w:val="0A0A0A"/>
-              </w:rPr>
-              <w:t>{</w:t>
-            </w:r>
-            <w:r>
-              <w:rPr>
-                <w:rFonts w:ascii="GDSTransportWebsite" w:hAnsi="GDSTransportWebsite"/>
-                <w:color w:val="0A0A0A"/>
-              </w:rPr>
-              <w:t>!isBlank</w:t>
-            </w:r>
-            <w:proofErr w:type="gramEnd"/>
-            <w:r>
-              <w:rPr>
-                <w:rFonts w:ascii="GDSTransportWebsite" w:hAnsi="GDSTransportWebsite"/>
-                <w:color w:val="0A0A0A"/>
-              </w:rPr>
-              <w:t>(</w:t>
+              <w:t>.PostCode&gt;&gt;&lt;&lt;cs_{</w:t>
+            </w:r>
+            <w:r>
+              <w:rPr>
+                <w:rFonts w:ascii="GDSTransportWebsite" w:hAnsi="GDSTransportWebsite"/>
+                <w:color w:val="0A0A0A"/>
+              </w:rPr>
+              <w:t>!isBlank(</w:t>
             </w:r>
             <w:r>
               <w:rPr>
@@ -1716,15 +1369,7 @@
                 <w:rFonts w:ascii="GDSTransportWebsite" w:hAnsi="GDSTransportWebsite"/>
                 <w:color w:val="0A0A0A"/>
               </w:rPr>
-              <w:t xml:space="preserve"> </w:t>
-            </w:r>
-            <w:proofErr w:type="spellStart"/>
-            <w:r>
-              <w:rPr>
-                <w:rFonts w:ascii="GDSTransportWebsite" w:hAnsi="GDSTransportWebsite"/>
-                <w:color w:val="0A0A0A"/>
-              </w:rPr>
-              <w:t>primaryA</w:t>
+              <w:t xml:space="preserve"> primaryA</w:t>
             </w:r>
             <w:r>
               <w:rPr>
@@ -1738,15 +1383,7 @@
                 <w:rFonts w:ascii="GDSTransportWebsite" w:hAnsi="GDSTransportWebsite"/>
                 <w:color w:val="0A0A0A"/>
               </w:rPr>
-              <w:t>.Country</w:t>
-            </w:r>
-            <w:proofErr w:type="spellEnd"/>
-            <w:r>
-              <w:rPr>
-                <w:rFonts w:ascii="GDSTransportWebsite" w:hAnsi="GDSTransportWebsite"/>
-                <w:color w:val="0A0A0A"/>
-              </w:rPr>
-              <w:t>&gt;&gt;&lt;&lt;es_&gt;&gt;</w:t>
+              <w:t>.Country&gt;&gt;&lt;&lt;es_&gt;&gt;</w:t>
             </w:r>
           </w:p>
         </w:tc>
@@ -1775,27 +1412,7 @@
                 <w:bCs/>
                 <w:color w:val="0A0A0A"/>
               </w:rPr>
-              <w:t>&lt;&lt;</w:t>
-            </w:r>
-            <w:proofErr w:type="spellStart"/>
-            <w:r>
-              <w:rPr>
-                <w:rFonts w:ascii="GDSTransportWebsite" w:hAnsi="GDSTransportWebsite"/>
-                <w:b/>
-                <w:bCs/>
-                <w:color w:val="0A0A0A"/>
-              </w:rPr>
-              <w:t>er_applicants</w:t>
-            </w:r>
-            <w:proofErr w:type="spellEnd"/>
-            <w:r>
-              <w:rPr>
-                <w:rFonts w:ascii="GDSTransportWebsite" w:hAnsi="GDSTransportWebsite"/>
-                <w:b/>
-                <w:bCs/>
-                <w:color w:val="0A0A0A"/>
-              </w:rPr>
-              <w:t>&gt;&gt;</w:t>
+              <w:t>&lt;&lt;er_applicants&gt;&gt;</w:t>
             </w:r>
           </w:p>
         </w:tc>
@@ -1823,9 +1440,10 @@
                 <w:color w:val="0A0A0A"/>
                 <w:shd w:val="clear" w:color="auto" w:fill="FFFFFF"/>
               </w:rPr>
-              <w:t>&lt;&lt;</w:t>
-            </w:r>
-            <w:proofErr w:type="spellStart"/>
+              <w:t>&lt;&lt;rr_</w:t>
+            </w:r>
+            <w:bookmarkStart w:id="0" w:name="OLE_LINK6"/>
+            <w:bookmarkStart w:id="1" w:name="OLE_LINK7"/>
             <w:r>
               <w:rPr>
                 <w:rFonts w:ascii="GDSTransportWebsite" w:hAnsi="GDSTransportWebsite"/>
@@ -1834,7 +1452,7 @@
                 <w:color w:val="0A0A0A"/>
                 <w:shd w:val="clear" w:color="auto" w:fill="FFFFFF"/>
               </w:rPr>
-              <w:t>rr_</w:t>
+              <w:t>applicants</w:t>
             </w:r>
             <w:r>
               <w:rPr>
@@ -1844,9 +1462,22 @@
                 <w:color w:val="0A0A0A"/>
                 <w:shd w:val="clear" w:color="auto" w:fill="FFFFFF"/>
               </w:rPr>
-              <w:t>applicants</w:t>
-            </w:r>
-            <w:proofErr w:type="spellEnd"/>
+              <w:t>.</w:t>
+            </w:r>
+            <w:bookmarkStart w:id="2" w:name="OLE_LINK5"/>
+            <w:r>
+              <w:rPr>
+                <w:rFonts w:ascii="GDSTransportWebsite" w:hAnsi="GDSTransportWebsite"/>
+                <w:b/>
+                <w:bCs/>
+                <w:color w:val="0A0A0A"/>
+                <w:shd w:val="clear" w:color="auto" w:fill="FFFFFF"/>
+              </w:rPr>
+              <w:t>representative</w:t>
+            </w:r>
+            <w:bookmarkEnd w:id="0"/>
+            <w:bookmarkEnd w:id="1"/>
+            <w:bookmarkEnd w:id="2"/>
             <w:r>
               <w:rPr>
                 <w:rFonts w:ascii="GDSTransportWebsite" w:hAnsi="GDSTransportWebsite"/>
@@ -1946,24 +1577,13 @@
               </w:rPr>
               <w:t>&lt;</w:t>
             </w:r>
-            <w:proofErr w:type="spellStart"/>
-            <w:proofErr w:type="gramStart"/>
-            <w:r>
-              <w:rPr>
-                <w:rFonts w:ascii="GDSTransportWebsite" w:hAnsi="GDSTransportWebsite"/>
-                <w:color w:val="0A0A0A"/>
-              </w:rPr>
-              <w:t>representative</w:t>
-            </w:r>
-            <w:r>
-              <w:rPr>
-                <w:rFonts w:ascii="GDSTransportWebsite" w:hAnsi="GDSTransportWebsite"/>
-                <w:color w:val="0A0A0A"/>
-              </w:rPr>
-              <w:t>.contactName</w:t>
-            </w:r>
-            <w:proofErr w:type="spellEnd"/>
-            <w:proofErr w:type="gramEnd"/>
+            <w:r>
+              <w:rPr>
+                <w:rFonts w:ascii="GDSTransportWebsite" w:hAnsi="GDSTransportWebsite"/>
+                <w:color w:val="0A0A0A"/>
+              </w:rPr>
+              <w:t>contactName</w:t>
+            </w:r>
             <w:r>
               <w:rPr>
                 <w:rFonts w:ascii="GDSTransportWebsite" w:hAnsi="GDSTransportWebsite"/>
@@ -2041,21 +1661,12 @@
               </w:rPr>
               <w:t>&lt;</w:t>
             </w:r>
-            <w:proofErr w:type="spellStart"/>
-            <w:proofErr w:type="gramStart"/>
-            <w:r>
-              <w:rPr>
-                <w:rFonts w:ascii="GDSTransportWebsite" w:hAnsi="GDSTransportWebsite"/>
-                <w:color w:val="0A0A0A"/>
-              </w:rPr>
-              <w:t>representative</w:t>
-            </w:r>
-            <w:r>
-              <w:rPr>
-                <w:rFonts w:ascii="GDSTransportWebsite" w:hAnsi="GDSTransportWebsite"/>
-                <w:color w:val="0A0A0A"/>
-              </w:rPr>
-              <w:t>.</w:t>
+            <w:r>
+              <w:rPr>
+                <w:rFonts w:ascii="GDSTransportWebsite" w:hAnsi="GDSTransportWebsite"/>
+                <w:color w:val="0A0A0A"/>
+              </w:rPr>
+              <w:t xml:space="preserve"> </w:t>
             </w:r>
             <w:r>
               <w:rPr>
@@ -2071,8 +1682,6 @@
               </w:rPr>
               <w:t>Name</w:t>
             </w:r>
-            <w:proofErr w:type="spellEnd"/>
-            <w:proofErr w:type="gramEnd"/>
             <w:r>
               <w:rPr>
                 <w:rFonts w:ascii="GDSTransportWebsite" w:hAnsi="GDSTransportWebsite"/>
@@ -2172,49 +1781,19 @@
                 <w:rFonts w:ascii="GDSTransportWebsite" w:hAnsi="GDSTransportWebsite"/>
                 <w:color w:val="0A0A0A"/>
               </w:rPr>
-              <w:t>&lt;cs_</w:t>
-            </w:r>
-            <w:proofErr w:type="gramStart"/>
-            <w:r>
-              <w:rPr>
-                <w:rFonts w:ascii="GDSTransportWebsite" w:hAnsi="GDSTransportWebsite"/>
-                <w:color w:val="0A0A0A"/>
-              </w:rPr>
-              <w:t>{</w:t>
-            </w:r>
-            <w:bookmarkStart w:id="0" w:name="OLE_LINK1"/>
-            <w:bookmarkStart w:id="1" w:name="OLE_LINK2"/>
-            <w:r>
-              <w:rPr>
-                <w:rFonts w:ascii="GDSTransportWebsite" w:hAnsi="GDSTransportWebsite"/>
-                <w:color w:val="0A0A0A"/>
-              </w:rPr>
-              <w:t>!isBlank</w:t>
-            </w:r>
-            <w:proofErr w:type="gramEnd"/>
-            <w:r>
-              <w:rPr>
-                <w:rFonts w:ascii="GDSTransportWebsite" w:hAnsi="GDSTransportWebsite"/>
-                <w:color w:val="0A0A0A"/>
-              </w:rPr>
-              <w:t>(</w:t>
-            </w:r>
-            <w:bookmarkEnd w:id="0"/>
-            <w:bookmarkEnd w:id="1"/>
-            <w:r>
-              <w:rPr>
-                <w:rFonts w:ascii="GDSTransportWebsite" w:hAnsi="GDSTransportWebsite"/>
-                <w:color w:val="0A0A0A"/>
-              </w:rPr>
-              <w:t>representative</w:t>
-            </w:r>
-            <w:r>
-              <w:rPr>
-                <w:rFonts w:ascii="GDSTransportWebsite" w:hAnsi="GDSTransportWebsite"/>
-                <w:color w:val="0A0A0A"/>
-              </w:rPr>
-              <w:t>.</w:t>
-            </w:r>
+              <w:t>&lt;cs_{</w:t>
+            </w:r>
+            <w:bookmarkStart w:id="3" w:name="OLE_LINK1"/>
+            <w:bookmarkStart w:id="4" w:name="OLE_LINK2"/>
+            <w:r>
+              <w:rPr>
+                <w:rFonts w:ascii="GDSTransportWebsite" w:hAnsi="GDSTransportWebsite"/>
+                <w:color w:val="0A0A0A"/>
+              </w:rPr>
+              <w:t>!isBlank(</w:t>
+            </w:r>
+            <w:bookmarkEnd w:id="3"/>
+            <w:bookmarkEnd w:id="4"/>
             <w:r>
               <w:rPr>
                 <w:rFonts w:ascii="GDSTransportWebsite" w:hAnsi="GDSTransportWebsite"/>
@@ -2262,20 +1841,6 @@
                 <w:rFonts w:ascii="GDSTransportWebsite" w:hAnsi="GDSTransportWebsite"/>
                 <w:color w:val="0A0A0A"/>
               </w:rPr>
-              <w:t>representative</w:t>
-            </w:r>
-            <w:r>
-              <w:rPr>
-                <w:rFonts w:ascii="GDSTransportWebsite" w:hAnsi="GDSTransportWebsite"/>
-                <w:color w:val="0A0A0A"/>
-              </w:rPr>
-              <w:t>.</w:t>
-            </w:r>
-            <w:r>
-              <w:rPr>
-                <w:rFonts w:ascii="GDSTransportWebsite" w:hAnsi="GDSTransportWebsite"/>
-                <w:color w:val="0A0A0A"/>
-              </w:rPr>
               <w:t>serviceA</w:t>
             </w:r>
             <w:r>
@@ -2311,20 +1876,6 @@
                 <w:rFonts w:ascii="GDSTransportWebsite" w:hAnsi="GDSTransportWebsite"/>
                 <w:color w:val="0A0A0A"/>
               </w:rPr>
-              <w:t>representative</w:t>
-            </w:r>
-            <w:r>
-              <w:rPr>
-                <w:rFonts w:ascii="GDSTransportWebsite" w:hAnsi="GDSTransportWebsite"/>
-                <w:color w:val="0A0A0A"/>
-              </w:rPr>
-              <w:t>.</w:t>
-            </w:r>
-            <w:r>
-              <w:rPr>
-                <w:rFonts w:ascii="GDSTransportWebsite" w:hAnsi="GDSTransportWebsite"/>
-                <w:color w:val="0A0A0A"/>
-              </w:rPr>
               <w:t>serviceA</w:t>
             </w:r>
             <w:r>
@@ -2364,21 +1915,6 @@
               </w:rPr>
               <w:t>&lt;&lt;</w:t>
             </w:r>
-            <w:proofErr w:type="gramStart"/>
-            <w:r>
-              <w:rPr>
-                <w:rFonts w:ascii="GDSTransportWebsite" w:hAnsi="GDSTransportWebsite"/>
-                <w:color w:val="0A0A0A"/>
-              </w:rPr>
-              <w:t>representative</w:t>
-            </w:r>
-            <w:r>
-              <w:rPr>
-                <w:rFonts w:ascii="GDSTransportWebsite" w:hAnsi="GDSTransportWebsite"/>
-                <w:color w:val="0A0A0A"/>
-              </w:rPr>
-              <w:t>.</w:t>
-            </w:r>
             <w:r>
               <w:rPr>
                 <w:rFonts w:ascii="GDSTransportWebsite" w:hAnsi="GDSTransportWebsite"/>
@@ -2391,15 +1927,7 @@
                 <w:rFonts w:ascii="GDSTransportWebsite" w:hAnsi="GDSTransportWebsite"/>
                 <w:color w:val="0A0A0A"/>
               </w:rPr>
-              <w:t>ddress.AddressLine</w:t>
-            </w:r>
-            <w:proofErr w:type="gramEnd"/>
-            <w:r>
-              <w:rPr>
-                <w:rFonts w:ascii="GDSTransportWebsite" w:hAnsi="GDSTransportWebsite"/>
-                <w:color w:val="0A0A0A"/>
-              </w:rPr>
-              <w:t>2&gt;&gt;&lt;&lt;es_&gt;&gt;&lt;&lt;cs_{</w:t>
+              <w:t>ddress.AddressLine2&gt;&gt;&lt;&lt;es_&gt;&gt;&lt;&lt;cs_{</w:t>
             </w:r>
             <w:r>
               <w:rPr>
@@ -2413,20 +1941,6 @@
                 <w:rFonts w:ascii="GDSTransportWebsite" w:hAnsi="GDSTransportWebsite"/>
                 <w:color w:val="0A0A0A"/>
               </w:rPr>
-              <w:t>representative</w:t>
-            </w:r>
-            <w:r>
-              <w:rPr>
-                <w:rFonts w:ascii="GDSTransportWebsite" w:hAnsi="GDSTransportWebsite"/>
-                <w:color w:val="0A0A0A"/>
-              </w:rPr>
-              <w:t>.</w:t>
-            </w:r>
-            <w:r>
-              <w:rPr>
-                <w:rFonts w:ascii="GDSTransportWebsite" w:hAnsi="GDSTransportWebsite"/>
-                <w:color w:val="0A0A0A"/>
-              </w:rPr>
               <w:t>serviceA</w:t>
             </w:r>
             <w:r>
@@ -2466,21 +1980,6 @@
               </w:rPr>
               <w:t>&lt;&lt;</w:t>
             </w:r>
-            <w:proofErr w:type="gramStart"/>
-            <w:r>
-              <w:rPr>
-                <w:rFonts w:ascii="GDSTransportWebsite" w:hAnsi="GDSTransportWebsite"/>
-                <w:color w:val="0A0A0A"/>
-              </w:rPr>
-              <w:t>representative</w:t>
-            </w:r>
-            <w:r>
-              <w:rPr>
-                <w:rFonts w:ascii="GDSTransportWebsite" w:hAnsi="GDSTransportWebsite"/>
-                <w:color w:val="0A0A0A"/>
-              </w:rPr>
-              <w:t>.</w:t>
-            </w:r>
             <w:r>
               <w:rPr>
                 <w:rFonts w:ascii="GDSTransportWebsite" w:hAnsi="GDSTransportWebsite"/>
@@ -2493,15 +1992,7 @@
                 <w:rFonts w:ascii="GDSTransportWebsite" w:hAnsi="GDSTransportWebsite"/>
                 <w:color w:val="0A0A0A"/>
               </w:rPr>
-              <w:t>ddress.AddressLine</w:t>
-            </w:r>
-            <w:proofErr w:type="gramEnd"/>
-            <w:r>
-              <w:rPr>
-                <w:rFonts w:ascii="GDSTransportWebsite" w:hAnsi="GDSTransportWebsite"/>
-                <w:color w:val="0A0A0A"/>
-              </w:rPr>
-              <w:t>3&gt;&gt;&lt;&lt;es_&gt;&gt;&lt;&lt;cs_{</w:t>
+              <w:t>ddress.AddressLine3&gt;&gt;&lt;&lt;es_&gt;&gt;&lt;&lt;cs_{</w:t>
             </w:r>
             <w:r>
               <w:rPr>
@@ -2515,20 +2006,6 @@
                 <w:rFonts w:ascii="GDSTransportWebsite" w:hAnsi="GDSTransportWebsite"/>
                 <w:color w:val="0A0A0A"/>
               </w:rPr>
-              <w:t>representative</w:t>
-            </w:r>
-            <w:r>
-              <w:rPr>
-                <w:rFonts w:ascii="GDSTransportWebsite" w:hAnsi="GDSTransportWebsite"/>
-                <w:color w:val="0A0A0A"/>
-              </w:rPr>
-              <w:t>.</w:t>
-            </w:r>
-            <w:r>
-              <w:rPr>
-                <w:rFonts w:ascii="GDSTransportWebsite" w:hAnsi="GDSTransportWebsite"/>
-                <w:color w:val="0A0A0A"/>
-              </w:rPr>
               <w:t>serviceA</w:t>
             </w:r>
             <w:r>
@@ -2568,22 +2045,6 @@
               </w:rPr>
               <w:t>&lt;&lt;</w:t>
             </w:r>
-            <w:proofErr w:type="spellStart"/>
-            <w:proofErr w:type="gramStart"/>
-            <w:r>
-              <w:rPr>
-                <w:rFonts w:ascii="GDSTransportWebsite" w:hAnsi="GDSTransportWebsite"/>
-                <w:color w:val="0A0A0A"/>
-              </w:rPr>
-              <w:t>representative</w:t>
-            </w:r>
-            <w:r>
-              <w:rPr>
-                <w:rFonts w:ascii="GDSTransportWebsite" w:hAnsi="GDSTransportWebsite"/>
-                <w:color w:val="0A0A0A"/>
-              </w:rPr>
-              <w:t>.</w:t>
-            </w:r>
             <w:r>
               <w:rPr>
                 <w:rFonts w:ascii="GDSTransportWebsite" w:hAnsi="GDSTransportWebsite"/>
@@ -2596,16 +2057,7 @@
                 <w:rFonts w:ascii="GDSTransportWebsite" w:hAnsi="GDSTransportWebsite"/>
                 <w:color w:val="0A0A0A"/>
               </w:rPr>
-              <w:t>ddress.PostTown</w:t>
-            </w:r>
-            <w:proofErr w:type="spellEnd"/>
-            <w:proofErr w:type="gramEnd"/>
-            <w:r>
-              <w:rPr>
-                <w:rFonts w:ascii="GDSTransportWebsite" w:hAnsi="GDSTransportWebsite"/>
-                <w:color w:val="0A0A0A"/>
-              </w:rPr>
-              <w:t>&gt;&gt;&lt;&lt;es_&gt;&gt;</w:t>
+              <w:t>ddress.PostTown&gt;&gt;&lt;&lt;es_&gt;&gt;</w:t>
             </w:r>
           </w:p>
           <w:p>
@@ -2623,21 +2075,6 @@
               </w:rPr>
               <w:t>&lt;&lt;</w:t>
             </w:r>
-            <w:proofErr w:type="gramStart"/>
-            <w:r>
-              <w:rPr>
-                <w:rFonts w:ascii="GDSTransportWebsite" w:hAnsi="GDSTransportWebsite"/>
-                <w:color w:val="0A0A0A"/>
-              </w:rPr>
-              <w:t>representative</w:t>
-            </w:r>
-            <w:r>
-              <w:rPr>
-                <w:rFonts w:ascii="GDSTransportWebsite" w:hAnsi="GDSTransportWebsite"/>
-                <w:color w:val="0A0A0A"/>
-              </w:rPr>
-              <w:t>.</w:t>
-            </w:r>
             <w:r>
               <w:rPr>
                 <w:rFonts w:ascii="GDSTransportWebsite" w:hAnsi="GDSTransportWebsite"/>
@@ -2650,15 +2087,7 @@
                 <w:rFonts w:ascii="GDSTransportWebsite" w:hAnsi="GDSTransportWebsite"/>
                 <w:color w:val="0A0A0A"/>
               </w:rPr>
-              <w:t>ddress.PostCode</w:t>
-            </w:r>
-            <w:proofErr w:type="gramEnd"/>
-            <w:r>
-              <w:rPr>
-                <w:rFonts w:ascii="GDSTransportWebsite" w:hAnsi="GDSTransportWebsite"/>
-                <w:color w:val="0A0A0A"/>
-              </w:rPr>
-              <w:t>&gt;&gt;&lt;&lt;cs_{</w:t>
+              <w:t>ddress.PostCode&gt;&gt;&lt;&lt;cs_{</w:t>
             </w:r>
             <w:r>
               <w:rPr>
@@ -2666,20 +2095,6 @@
                 <w:color w:val="0A0A0A"/>
               </w:rPr>
               <w:t>!isBlank(</w:t>
-            </w:r>
-            <w:r>
-              <w:rPr>
-                <w:rFonts w:ascii="GDSTransportWebsite" w:hAnsi="GDSTransportWebsite"/>
-                <w:color w:val="0A0A0A"/>
-              </w:rPr>
-              <w:t>representative</w:t>
-            </w:r>
-            <w:r>
-              <w:rPr>
-                <w:rFonts w:ascii="GDSTransportWebsite" w:hAnsi="GDSTransportWebsite"/>
-                <w:color w:val="0A0A0A"/>
-              </w:rPr>
-              <w:t>.</w:t>
             </w:r>
             <w:r>
               <w:rPr>
@@ -2727,22 +2142,6 @@
               </w:rPr>
               <w:t>&lt;&lt;</w:t>
             </w:r>
-            <w:proofErr w:type="spellStart"/>
-            <w:proofErr w:type="gramStart"/>
-            <w:r>
-              <w:rPr>
-                <w:rFonts w:ascii="GDSTransportWebsite" w:hAnsi="GDSTransportWebsite"/>
-                <w:color w:val="0A0A0A"/>
-              </w:rPr>
-              <w:t>representative</w:t>
-            </w:r>
-            <w:r>
-              <w:rPr>
-                <w:rFonts w:ascii="GDSTransportWebsite" w:hAnsi="GDSTransportWebsite"/>
-                <w:color w:val="0A0A0A"/>
-              </w:rPr>
-              <w:t>.</w:t>
-            </w:r>
             <w:r>
               <w:rPr>
                 <w:rFonts w:ascii="GDSTransportWebsite" w:hAnsi="GDSTransportWebsite"/>
@@ -2755,16 +2154,7 @@
                 <w:rFonts w:ascii="GDSTransportWebsite" w:hAnsi="GDSTransportWebsite"/>
                 <w:color w:val="0A0A0A"/>
               </w:rPr>
-              <w:t>ddress.Country</w:t>
-            </w:r>
-            <w:proofErr w:type="spellEnd"/>
-            <w:proofErr w:type="gramEnd"/>
-            <w:r>
-              <w:rPr>
-                <w:rFonts w:ascii="GDSTransportWebsite" w:hAnsi="GDSTransportWebsite"/>
-                <w:color w:val="0A0A0A"/>
-              </w:rPr>
-              <w:t>&gt;&gt;&lt;&lt;es_&gt;&gt;</w:t>
+              <w:t>ddress.Country&gt;&gt;&lt;&lt;es_&gt;&gt;</w:t>
             </w:r>
           </w:p>
         </w:tc>
@@ -2792,15 +2182,7 @@
                 <w:rFonts w:ascii="GDSTransportWebsite" w:hAnsi="GDSTransportWebsite"/>
                 <w:color w:val="0A0A0A"/>
               </w:rPr>
-              <w:t>&lt;&lt;</w:t>
-            </w:r>
-            <w:proofErr w:type="spellStart"/>
-            <w:r>
-              <w:rPr>
-                <w:rFonts w:ascii="GDSTransportWebsite" w:hAnsi="GDSTransportWebsite"/>
-                <w:color w:val="0A0A0A"/>
-              </w:rPr>
-              <w:t>c</w:t>
+              <w:t>&lt;&lt;c</w:t>
             </w:r>
             <w:r>
               <w:rPr>
@@ -2809,7 +2191,6 @@
               </w:rPr>
               <w:t>r</w:t>
             </w:r>
-            <w:proofErr w:type="spellEnd"/>
             <w:r>
               <w:rPr>
                 <w:rFonts w:ascii="GDSTransportWebsite" w:hAnsi="GDSTransportWebsite"/>
@@ -2817,7 +2198,6 @@
               </w:rPr>
               <w:t>_</w:t>
             </w:r>
-            <w:proofErr w:type="gramStart"/>
             <w:r>
               <w:rPr>
                 <w:rFonts w:ascii="GDSTransportWebsite" w:hAnsi="GDSTransportWebsite"/>
@@ -2830,41 +2210,15 @@
                 <w:rFonts w:ascii="GDSTransportWebsite" w:hAnsi="GDSTransportWebsite"/>
                 <w:color w:val="0A0A0A"/>
               </w:rPr>
-              <w:t>!</w:t>
-            </w:r>
-            <w:proofErr w:type="spellStart"/>
-            <w:r>
-              <w:rPr>
-                <w:rFonts w:ascii="GDSTransportWebsite" w:hAnsi="GDSTransportWebsite"/>
-                <w:color w:val="0A0A0A"/>
-              </w:rPr>
-              <w:t>isBlank</w:t>
-            </w:r>
-            <w:proofErr w:type="spellEnd"/>
-            <w:proofErr w:type="gramEnd"/>
-            <w:r>
-              <w:rPr>
-                <w:rFonts w:ascii="GDSTransportWebsite" w:hAnsi="GDSTransportWebsite"/>
-                <w:color w:val="0A0A0A"/>
-              </w:rPr>
-              <w:t>(</w:t>
-            </w:r>
-            <w:proofErr w:type="spellStart"/>
-            <w:r>
-              <w:rPr>
-                <w:rFonts w:ascii="GDSTransportWebsite" w:hAnsi="GDSTransportWebsite"/>
-                <w:color w:val="0A0A0A"/>
-              </w:rPr>
-              <w:t>representative</w:t>
-            </w:r>
-            <w:r>
-              <w:rPr>
-                <w:rFonts w:ascii="GDSTransportWebsite" w:hAnsi="GDSTransportWebsite"/>
-                <w:color w:val="0A0A0A"/>
-              </w:rPr>
-              <w:t>.phoneNumber</w:t>
-            </w:r>
-            <w:proofErr w:type="spellEnd"/>
+              <w:t>!isBlank(</w:t>
+            </w:r>
+            <w:r>
+              <w:rPr>
+                <w:rFonts w:ascii="GDSTransportWebsite" w:hAnsi="GDSTransportWebsite"/>
+                <w:color w:val="0A0A0A"/>
+              </w:rPr>
+              <w:t>phoneNumber</w:t>
+            </w:r>
             <w:r>
               <w:rPr>
                 <w:rFonts w:ascii="GDSTransportWebsite" w:hAnsi="GDSTransportWebsite"/>
@@ -2926,32 +2280,7 @@
                 <w:rFonts w:ascii="GDSTransportWebsite" w:hAnsi="GDSTransportWebsite"/>
                 <w:color w:val="0A0A0A"/>
               </w:rPr>
-              <w:t xml:space="preserve">&lt;&lt; </w:t>
-            </w:r>
-            <w:proofErr w:type="spellStart"/>
-            <w:proofErr w:type="gramStart"/>
-            <w:r>
-              <w:rPr>
-                <w:rFonts w:ascii="GDSTransportWebsite" w:hAnsi="GDSTransportWebsite"/>
-                <w:color w:val="0A0A0A"/>
-              </w:rPr>
-              <w:t>representative</w:t>
-            </w:r>
-            <w:r>
-              <w:rPr>
-                <w:rFonts w:ascii="GDSTransportWebsite" w:hAnsi="GDSTransportWebsite"/>
-                <w:color w:val="0A0A0A"/>
-              </w:rPr>
-              <w:t>.phoneNumber</w:t>
-            </w:r>
-            <w:proofErr w:type="spellEnd"/>
-            <w:proofErr w:type="gramEnd"/>
-            <w:r>
-              <w:rPr>
-                <w:rFonts w:ascii="GDSTransportWebsite" w:hAnsi="GDSTransportWebsite"/>
-                <w:color w:val="0A0A0A"/>
-              </w:rPr>
-              <w:t>&gt;&gt;</w:t>
+              <w:t>&lt;&lt;phoneNumber&gt;&gt;</w:t>
             </w:r>
           </w:p>
         </w:tc>
@@ -3021,15 +2350,7 @@
                 <w:rFonts w:ascii="GDSTransportWebsite" w:hAnsi="GDSTransportWebsite"/>
                 <w:color w:val="0A0A0A"/>
               </w:rPr>
-              <w:t>&lt;&lt;</w:t>
-            </w:r>
-            <w:proofErr w:type="spellStart"/>
-            <w:r>
-              <w:rPr>
-                <w:rFonts w:ascii="GDSTransportWebsite" w:hAnsi="GDSTransportWebsite"/>
-                <w:color w:val="0A0A0A"/>
-              </w:rPr>
-              <w:t>c</w:t>
+              <w:t>&lt;&lt;c</w:t>
             </w:r>
             <w:r>
               <w:rPr>
@@ -3038,62 +2359,27 @@
               </w:rPr>
               <w:t>r</w:t>
             </w:r>
-            <w:proofErr w:type="spellEnd"/>
-            <w:r>
-              <w:rPr>
-                <w:rFonts w:ascii="GDSTransportWebsite" w:hAnsi="GDSTransportWebsite"/>
-                <w:color w:val="0A0A0A"/>
-              </w:rPr>
-              <w:t>_</w:t>
-            </w:r>
-            <w:proofErr w:type="gramStart"/>
-            <w:r>
-              <w:rPr>
-                <w:rFonts w:ascii="GDSTransportWebsite" w:hAnsi="GDSTransportWebsite"/>
-                <w:color w:val="0A0A0A"/>
-              </w:rPr>
-              <w:t>{</w:t>
-            </w:r>
-            <w:r>
-              <w:rPr>
-                <w:rFonts w:ascii="GDSTransportWebsite" w:hAnsi="GDSTransportWebsite"/>
-                <w:color w:val="0A0A0A"/>
-              </w:rPr>
-              <w:t>!</w:t>
-            </w:r>
-            <w:proofErr w:type="spellStart"/>
-            <w:r>
-              <w:rPr>
-                <w:rFonts w:ascii="GDSTransportWebsite" w:hAnsi="GDSTransportWebsite"/>
-                <w:color w:val="0A0A0A"/>
-              </w:rPr>
-              <w:t>isBlank</w:t>
-            </w:r>
-            <w:proofErr w:type="spellEnd"/>
-            <w:proofErr w:type="gramEnd"/>
-            <w:r>
-              <w:rPr>
-                <w:rFonts w:ascii="GDSTransportWebsite" w:hAnsi="GDSTransportWebsite"/>
-                <w:color w:val="0A0A0A"/>
-              </w:rPr>
-              <w:t>(</w:t>
-            </w:r>
-            <w:proofErr w:type="spellStart"/>
-            <w:r>
-              <w:rPr>
-                <w:rFonts w:ascii="GDSTransportWebsite" w:hAnsi="GDSTransportWebsite"/>
-                <w:color w:val="0A0A0A"/>
-              </w:rPr>
-              <w:t>representative</w:t>
-            </w:r>
-            <w:r>
-              <w:rPr>
-                <w:rFonts w:ascii="GDSTransportWebsite" w:hAnsi="GDSTransportWebsite"/>
-                <w:color w:val="0A0A0A"/>
-              </w:rPr>
-              <w:t>.dxAddress</w:t>
-            </w:r>
-            <w:proofErr w:type="spellEnd"/>
+            <w:r>
+              <w:rPr>
+                <w:rFonts w:ascii="GDSTransportWebsite" w:hAnsi="GDSTransportWebsite"/>
+                <w:color w:val="0A0A0A"/>
+              </w:rPr>
+              <w:t>_{</w:t>
+            </w:r>
+            <w:r>
+              <w:rPr>
+                <w:rFonts w:ascii="GDSTransportWebsite" w:hAnsi="GDSTransportWebsite"/>
+                <w:color w:val="0A0A0A"/>
+              </w:rPr>
+              <w:t>!isBlank(</w:t>
+            </w:r>
+            <w:r>
+              <w:rPr>
+                <w:rFonts w:ascii="GDSTransportWebsite" w:hAnsi="GDSTransportWebsite"/>
+                <w:color w:val="0A0A0A"/>
+              </w:rPr>
+              <w:t>dxAddress</w:t>
+            </w:r>
             <w:r>
               <w:rPr>
                 <w:rFonts w:ascii="GDSTransportWebsite" w:hAnsi="GDSTransportWebsite"/>
@@ -3155,32 +2441,21 @@
                 <w:rFonts w:ascii="GDSTransportWebsite" w:hAnsi="GDSTransportWebsite"/>
                 <w:color w:val="0A0A0A"/>
               </w:rPr>
-              <w:t>&lt;&lt;</w:t>
-            </w:r>
-            <w:proofErr w:type="spellStart"/>
-            <w:proofErr w:type="gramStart"/>
-            <w:r>
-              <w:rPr>
-                <w:rFonts w:ascii="GDSTransportWebsite" w:hAnsi="GDSTransportWebsite"/>
-                <w:color w:val="0A0A0A"/>
-              </w:rPr>
-              <w:t>representative</w:t>
-            </w:r>
-            <w:r>
-              <w:rPr>
-                <w:rFonts w:ascii="GDSTransportWebsite" w:hAnsi="GDSTransportWebsite"/>
-                <w:color w:val="0A0A0A"/>
-              </w:rPr>
-              <w:t>.dxAddress</w:t>
-            </w:r>
-            <w:proofErr w:type="spellEnd"/>
-            <w:proofErr w:type="gramEnd"/>
-            <w:r>
-              <w:rPr>
-                <w:rFonts w:ascii="GDSTransportWebsite" w:hAnsi="GDSTransportWebsite"/>
-                <w:color w:val="0A0A0A"/>
-              </w:rPr>
-              <w:t>&gt;&gt;</w:t>
+              <w:t>&lt;</w:t>
+            </w:r>
+            <w:r>
+              <w:rPr>
+                <w:rFonts w:ascii="GDSTransportWebsite" w:hAnsi="GDSTransportWebsite"/>
+                <w:color w:val="0A0A0A"/>
+              </w:rPr>
+              <w:t>&lt;</w:t>
+            </w:r>
+            <w:r>
+              <w:rPr>
+                <w:rFonts w:ascii="GDSTransportWebsite" w:hAnsi="GDSTransportWebsite"/>
+                <w:color w:val="0A0A0A"/>
+              </w:rPr>
+              <w:t>dxAddress&gt;&gt;</w:t>
             </w:r>
           </w:p>
         </w:tc>
@@ -3285,32 +2560,7 @@
                 <w:rFonts w:ascii="GDSTransportWebsite" w:hAnsi="GDSTransportWebsite"/>
                 <w:color w:val="0A0A0A"/>
               </w:rPr>
-              <w:t>&lt;&lt;</w:t>
-            </w:r>
-            <w:proofErr w:type="spellStart"/>
-            <w:proofErr w:type="gramStart"/>
-            <w:r>
-              <w:rPr>
-                <w:rFonts w:ascii="GDSTransportWebsite" w:hAnsi="GDSTransportWebsite"/>
-                <w:color w:val="0A0A0A"/>
-              </w:rPr>
-              <w:t>representative</w:t>
-            </w:r>
-            <w:r>
-              <w:rPr>
-                <w:rFonts w:ascii="GDSTransportWebsite" w:hAnsi="GDSTransportWebsite"/>
-                <w:color w:val="0A0A0A"/>
-              </w:rPr>
-              <w:t>.emailAddress</w:t>
-            </w:r>
-            <w:proofErr w:type="spellEnd"/>
-            <w:proofErr w:type="gramEnd"/>
-            <w:r>
-              <w:rPr>
-                <w:rFonts w:ascii="GDSTransportWebsite" w:hAnsi="GDSTransportWebsite"/>
-                <w:color w:val="0A0A0A"/>
-              </w:rPr>
-              <w:t>&gt;&gt;</w:t>
+              <w:t>&lt;&lt;emailAddress&gt;&gt;</w:t>
             </w:r>
           </w:p>
         </w:tc>
@@ -3342,9 +2592,8 @@
                 <w:bCs/>
                 <w:color w:val="0A0A0A"/>
               </w:rPr>
-              <w:t>&lt;&lt;</w:t>
-            </w:r>
-            <w:proofErr w:type="spellStart"/>
+              <w:t>&lt;&lt;er_applicants</w:t>
+            </w:r>
             <w:r>
               <w:rPr>
                 <w:rFonts w:ascii="GDSTransportWebsite" w:hAnsi="GDSTransportWebsite"/>
@@ -3352,9 +2601,18 @@
                 <w:bCs/>
                 <w:color w:val="0A0A0A"/>
               </w:rPr>
-              <w:t>er_applicants</w:t>
-            </w:r>
-            <w:proofErr w:type="spellEnd"/>
+              <w:t>.</w:t>
+            </w:r>
+            <w:r>
+              <w:rPr>
+                <w:rFonts w:ascii="GDSTransportWebsite" w:hAnsi="GDSTransportWebsite"/>
+                <w:b/>
+                <w:bCs/>
+                <w:color w:val="0A0A0A"/>
+                <w:shd w:val="clear" w:color="auto" w:fill="FFFFFF"/>
+              </w:rPr>
+              <w:t>representative</w:t>
+            </w:r>
             <w:r>
               <w:rPr>
                 <w:rFonts w:ascii="GDSTransportWebsite" w:hAnsi="GDSTransportWebsite"/>
@@ -3426,9 +2684,8 @@
                 <w:color w:val="0A0A0A"/>
                 <w:shd w:val="clear" w:color="auto" w:fill="FFFFFF"/>
               </w:rPr>
-              <w:t>&lt;&lt;</w:t>
-            </w:r>
-            <w:proofErr w:type="spellStart"/>
+              <w:t>&lt;&lt;rr_</w:t>
+            </w:r>
             <w:r>
               <w:rPr>
                 <w:rFonts w:ascii="GDSTransportWebsite" w:hAnsi="GDSTransportWebsite"/>
@@ -3437,19 +2694,8 @@
                 <w:color w:val="0A0A0A"/>
                 <w:shd w:val="clear" w:color="auto" w:fill="FFFFFF"/>
               </w:rPr>
-              <w:t>rr_</w:t>
-            </w:r>
-            <w:r>
-              <w:rPr>
-                <w:rFonts w:ascii="GDSTransportWebsite" w:hAnsi="GDSTransportWebsite"/>
-                <w:b/>
-                <w:bCs/>
-                <w:color w:val="0A0A0A"/>
-                <w:shd w:val="clear" w:color="auto" w:fill="FFFFFF"/>
-              </w:rPr>
               <w:t>respondents</w:t>
             </w:r>
-            <w:proofErr w:type="spellEnd"/>
             <w:r>
               <w:rPr>
                 <w:rFonts w:ascii="GDSTransportWebsite" w:hAnsi="GDSTransportWebsite"/>
@@ -3492,9 +2738,8 @@
                 <w:sz w:val="36"/>
                 <w:szCs w:val="36"/>
               </w:rPr>
-              <w:t>&lt;&lt;cs_{$size&gt;1}&gt;&gt;&lt;&lt;cs_{$</w:t>
-            </w:r>
-            <w:proofErr w:type="spellStart"/>
+              <w:t>&lt;&lt;cs_{$size&gt;1}&gt;&gt;&lt;&lt;cs_{$itemnum=1}&gt;&gt;</w:t>
+            </w:r>
             <w:r>
               <w:rPr>
                 <w:rFonts w:ascii="GDSTransportWebsite" w:hAnsi="GDSTransportWebsite"/>
@@ -3502,9 +2747,8 @@
                 <w:sz w:val="36"/>
                 <w:szCs w:val="36"/>
               </w:rPr>
-              <w:t>itemnum</w:t>
-            </w:r>
-            <w:proofErr w:type="spellEnd"/>
+              <w:t>1</w:t>
+            </w:r>
             <w:r>
               <w:rPr>
                 <w:rFonts w:ascii="GDSTransportWebsite" w:hAnsi="GDSTransportWebsite"/>
@@ -3512,7 +2756,7 @@
                 <w:sz w:val="36"/>
                 <w:szCs w:val="36"/>
               </w:rPr>
-              <w:t>=1}&gt;&gt;</w:t>
+              <w:t>st</w:t>
             </w:r>
             <w:r>
               <w:rPr>
@@ -3521,45 +2765,7 @@
                 <w:sz w:val="36"/>
                 <w:szCs w:val="36"/>
               </w:rPr>
-              <w:t>1</w:t>
-            </w:r>
-            <w:r>
-              <w:rPr>
-                <w:rFonts w:ascii="GDSTransportWebsite" w:hAnsi="GDSTransportWebsite"/>
-                <w:color w:val="0A0A0A"/>
-                <w:sz w:val="36"/>
-                <w:szCs w:val="36"/>
-              </w:rPr>
-              <w:t>st</w:t>
-            </w:r>
-            <w:r>
-              <w:rPr>
-                <w:rFonts w:ascii="GDSTransportWebsite" w:hAnsi="GDSTransportWebsite"/>
-                <w:color w:val="0A0A0A"/>
-                <w:sz w:val="36"/>
-                <w:szCs w:val="36"/>
-              </w:rPr>
-              <w:t xml:space="preserve"> &lt;&lt;es_&gt;&gt;&lt;&lt; cs_{$</w:t>
-            </w:r>
-            <w:proofErr w:type="spellStart"/>
-            <w:r>
-              <w:rPr>
-                <w:rFonts w:ascii="GDSTransportWebsite" w:hAnsi="GDSTransportWebsite"/>
-                <w:color w:val="0A0A0A"/>
-                <w:sz w:val="36"/>
-                <w:szCs w:val="36"/>
-              </w:rPr>
-              <w:t>itemnum</w:t>
-            </w:r>
-            <w:proofErr w:type="spellEnd"/>
-            <w:r>
-              <w:rPr>
-                <w:rFonts w:ascii="GDSTransportWebsite" w:hAnsi="GDSTransportWebsite"/>
-                <w:color w:val="0A0A0A"/>
-                <w:sz w:val="36"/>
-                <w:szCs w:val="36"/>
-              </w:rPr>
-              <w:t>=2}&gt;&gt;</w:t>
+              <w:t xml:space="preserve"> &lt;&lt;es_&gt;&gt;&lt;&lt; cs_{$itemnum=2}&gt;&gt;</w:t>
             </w:r>
             <w:r>
               <w:rPr>
@@ -3688,7 +2894,6 @@
                 <w:color w:val="0A0A0A"/>
                 <w:shd w:val="clear" w:color="auto" w:fill="FFFFFF"/>
               </w:rPr>
-              <w:lastRenderedPageBreak/>
               <w:t>A</w:t>
             </w:r>
             <w:r>
@@ -3744,7 +2949,6 @@
               </w:rPr>
               <w:t>.AddressLine</w:t>
             </w:r>
-            <w:proofErr w:type="gramStart"/>
             <w:r>
               <w:rPr>
                 <w:rFonts w:ascii="GDSTransportWebsite" w:hAnsi="GDSTransportWebsite"/>
@@ -3757,15 +2961,7 @@
                 <w:rFonts w:ascii="GDSTransportWebsite" w:hAnsi="GDSTransportWebsite"/>
                 <w:color w:val="0A0A0A"/>
               </w:rPr>
-              <w:t>!=</w:t>
-            </w:r>
-            <w:proofErr w:type="gramEnd"/>
-            <w:r>
-              <w:rPr>
-                <w:rFonts w:ascii="GDSTransportWebsite" w:hAnsi="GDSTransportWebsite"/>
-                <w:color w:val="0A0A0A"/>
-              </w:rPr>
-              <w:t>null}&gt;&gt;&lt;&lt;</w:t>
+              <w:t>!=null}&gt;&gt;&lt;&lt;</w:t>
             </w:r>
             <w:r>
               <w:rPr>
@@ -3845,6 +3041,7 @@
                 <w:rFonts w:ascii="GDSTransportWebsite" w:hAnsi="GDSTransportWebsite"/>
                 <w:color w:val="0A0A0A"/>
               </w:rPr>
+              <w:lastRenderedPageBreak/>
               <w:t>&lt;&lt;</w:t>
             </w:r>
             <w:r>
@@ -3859,30 +3056,14 @@
                 <w:rFonts w:ascii="GDSTransportWebsite" w:hAnsi="GDSTransportWebsite"/>
                 <w:color w:val="0A0A0A"/>
               </w:rPr>
-              <w:t>ddress.AddressLine2&gt;&gt;&lt;&lt;es_&gt;&gt;&lt;&lt;cs_</w:t>
-            </w:r>
-            <w:proofErr w:type="gramStart"/>
-            <w:r>
-              <w:rPr>
-                <w:rFonts w:ascii="GDSTransportWebsite" w:hAnsi="GDSTransportWebsite"/>
-                <w:color w:val="0A0A0A"/>
-              </w:rPr>
-              <w:t>{</w:t>
-            </w:r>
-            <w:r>
-              <w:rPr>
-                <w:rFonts w:ascii="GDSTransportWebsite" w:hAnsi="GDSTransportWebsite"/>
-                <w:color w:val="0A0A0A"/>
-              </w:rPr>
-              <w:t>!isBlank</w:t>
-            </w:r>
-            <w:proofErr w:type="gramEnd"/>
-            <w:r>
-              <w:rPr>
-                <w:rFonts w:ascii="GDSTransportWebsite" w:hAnsi="GDSTransportWebsite"/>
-                <w:color w:val="0A0A0A"/>
-              </w:rPr>
-              <w:t>(primaryA</w:t>
+              <w:t>ddress.AddressLine2&gt;&gt;&lt;&lt;es_&gt;&gt;&lt;&lt;cs_{</w:t>
+            </w:r>
+            <w:r>
+              <w:rPr>
+                <w:rFonts w:ascii="GDSTransportWebsite" w:hAnsi="GDSTransportWebsite"/>
+                <w:color w:val="0A0A0A"/>
+              </w:rPr>
+              <w:t>!isBlank(primaryA</w:t>
             </w:r>
             <w:r>
               <w:rPr>
@@ -3933,15 +3114,7 @@
                 <w:rFonts w:ascii="GDSTransportWebsite" w:hAnsi="GDSTransportWebsite"/>
                 <w:color w:val="0A0A0A"/>
               </w:rPr>
-              <w:t>ddress.AddressLine3&gt;&gt;&lt;&lt;es_&gt;&gt;&lt;&lt;cs_</w:t>
-            </w:r>
-            <w:proofErr w:type="gramStart"/>
-            <w:r>
-              <w:rPr>
-                <w:rFonts w:ascii="GDSTransportWebsite" w:hAnsi="GDSTransportWebsite"/>
-                <w:color w:val="0A0A0A"/>
-              </w:rPr>
-              <w:t>{</w:t>
+              <w:t>ddress.AddressLine3&gt;&gt;&lt;&lt;es_&gt;&gt;&lt;&lt;cs_{</w:t>
             </w:r>
             <w:r>
               <w:rPr>
@@ -3955,15 +3128,7 @@
                 <w:rFonts w:ascii="GDSTransportWebsite" w:hAnsi="GDSTransportWebsite"/>
                 <w:color w:val="0A0A0A"/>
               </w:rPr>
-              <w:t>isBlank</w:t>
-            </w:r>
-            <w:proofErr w:type="gramEnd"/>
-            <w:r>
-              <w:rPr>
-                <w:rFonts w:ascii="GDSTransportWebsite" w:hAnsi="GDSTransportWebsite"/>
-                <w:color w:val="0A0A0A"/>
-              </w:rPr>
-              <w:t>(primaryA</w:t>
+              <w:t>isBlank(primaryA</w:t>
             </w:r>
             <w:r>
               <w:rPr>
@@ -4002,7 +3167,6 @@
               </w:rPr>
               <w:t xml:space="preserve">&lt;&lt; </w:t>
             </w:r>
-            <w:proofErr w:type="spellStart"/>
             <w:r>
               <w:rPr>
                 <w:rFonts w:ascii="GDSTransportWebsite" w:hAnsi="GDSTransportWebsite"/>
@@ -4015,15 +3179,7 @@
                 <w:rFonts w:ascii="GDSTransportWebsite" w:hAnsi="GDSTransportWebsite"/>
                 <w:color w:val="0A0A0A"/>
               </w:rPr>
-              <w:t>ddress.PostTown</w:t>
-            </w:r>
-            <w:proofErr w:type="spellEnd"/>
-            <w:r>
-              <w:rPr>
-                <w:rFonts w:ascii="GDSTransportWebsite" w:hAnsi="GDSTransportWebsite"/>
-                <w:color w:val="0A0A0A"/>
-              </w:rPr>
-              <w:t>&gt;&gt;&lt;&lt;es_&gt;&gt;</w:t>
+              <w:t>ddress.PostTown&gt;&gt;&lt;&lt;es_&gt;&gt;</w:t>
             </w:r>
           </w:p>
           <w:p>
@@ -4053,30 +3209,14 @@
                 <w:rFonts w:ascii="GDSTransportWebsite" w:hAnsi="GDSTransportWebsite"/>
                 <w:color w:val="0A0A0A"/>
               </w:rPr>
-              <w:t>ddress.PostCode&gt;&gt;&lt;&lt;cs_</w:t>
-            </w:r>
-            <w:proofErr w:type="gramStart"/>
-            <w:r>
-              <w:rPr>
-                <w:rFonts w:ascii="GDSTransportWebsite" w:hAnsi="GDSTransportWebsite"/>
-                <w:color w:val="0A0A0A"/>
-              </w:rPr>
-              <w:t>{</w:t>
-            </w:r>
-            <w:r>
-              <w:rPr>
-                <w:rFonts w:ascii="GDSTransportWebsite" w:hAnsi="GDSTransportWebsite"/>
-                <w:color w:val="0A0A0A"/>
-              </w:rPr>
-              <w:t>!isBlank</w:t>
-            </w:r>
-            <w:proofErr w:type="gramEnd"/>
-            <w:r>
-              <w:rPr>
-                <w:rFonts w:ascii="GDSTransportWebsite" w:hAnsi="GDSTransportWebsite"/>
-                <w:color w:val="0A0A0A"/>
-              </w:rPr>
-              <w:t>(primaryA</w:t>
+              <w:t>ddress.PostCode&gt;&gt;&lt;&lt;cs_{</w:t>
+            </w:r>
+            <w:r>
+              <w:rPr>
+                <w:rFonts w:ascii="GDSTransportWebsite" w:hAnsi="GDSTransportWebsite"/>
+                <w:color w:val="0A0A0A"/>
+              </w:rPr>
+              <w:t>!isBlank(primaryA</w:t>
             </w:r>
             <w:r>
               <w:rPr>
@@ -4121,30 +3261,14 @@
                 <w:rFonts w:ascii="GDSTransportWebsite" w:hAnsi="GDSTransportWebsite"/>
                 <w:color w:val="0A0A0A"/>
               </w:rPr>
-              <w:t xml:space="preserve"> </w:t>
-            </w:r>
-            <w:proofErr w:type="spellStart"/>
-            <w:r>
-              <w:rPr>
-                <w:rFonts w:ascii="GDSTransportWebsite" w:hAnsi="GDSTransportWebsite"/>
-                <w:color w:val="0A0A0A"/>
-              </w:rPr>
-              <w:t>primaryA</w:t>
-            </w:r>
-            <w:r>
-              <w:rPr>
-                <w:rFonts w:ascii="GDSTransportWebsite" w:hAnsi="GDSTransportWebsite"/>
-                <w:color w:val="0A0A0A"/>
-              </w:rPr>
-              <w:t>ddress.Country</w:t>
-            </w:r>
-            <w:proofErr w:type="spellEnd"/>
-            <w:r>
-              <w:rPr>
-                <w:rFonts w:ascii="GDSTransportWebsite" w:hAnsi="GDSTransportWebsite"/>
-                <w:color w:val="0A0A0A"/>
-              </w:rPr>
-              <w:t>&gt;&gt;&lt;&lt;es_&gt;&gt;</w:t>
+              <w:t xml:space="preserve"> primaryA</w:t>
+            </w:r>
+            <w:r>
+              <w:rPr>
+                <w:rFonts w:ascii="GDSTransportWebsite" w:hAnsi="GDSTransportWebsite"/>
+                <w:color w:val="0A0A0A"/>
+              </w:rPr>
+              <w:t>ddress.Country&gt;&gt;&lt;&lt;es_&gt;&gt;</w:t>
             </w:r>
           </w:p>
         </w:tc>
@@ -4176,9 +3300,9 @@
                 <w:color w:val="0A0A0A"/>
                 <w:shd w:val="clear" w:color="auto" w:fill="FFFFFF"/>
               </w:rPr>
-              <w:t>&lt;&lt;</w:t>
-            </w:r>
-            <w:proofErr w:type="spellStart"/>
+              <w:lastRenderedPageBreak/>
+              <w:t>&lt;&lt;er_</w:t>
+            </w:r>
             <w:r>
               <w:rPr>
                 <w:rFonts w:ascii="GDSTransportWebsite" w:hAnsi="GDSTransportWebsite"/>
@@ -4187,19 +3311,8 @@
                 <w:color w:val="0A0A0A"/>
                 <w:shd w:val="clear" w:color="auto" w:fill="FFFFFF"/>
               </w:rPr>
-              <w:t>er_</w:t>
-            </w:r>
-            <w:r>
-              <w:rPr>
-                <w:rFonts w:ascii="GDSTransportWebsite" w:hAnsi="GDSTransportWebsite"/>
-                <w:b/>
-                <w:bCs/>
-                <w:color w:val="0A0A0A"/>
-                <w:shd w:val="clear" w:color="auto" w:fill="FFFFFF"/>
-              </w:rPr>
               <w:t>respondents</w:t>
             </w:r>
-            <w:proofErr w:type="spellEnd"/>
             <w:r>
               <w:rPr>
                 <w:rFonts w:ascii="GDSTransportWebsite" w:hAnsi="GDSTransportWebsite"/>
@@ -4240,9 +3353,8 @@
                 <w:color w:val="0A0A0A"/>
                 <w:shd w:val="clear" w:color="auto" w:fill="FFFFFF"/>
               </w:rPr>
-              <w:t>&lt;&lt;</w:t>
-            </w:r>
-            <w:proofErr w:type="spellStart"/>
+              <w:t>&lt;&lt;rr_</w:t>
+            </w:r>
             <w:r>
               <w:rPr>
                 <w:rFonts w:ascii="GDSTransportWebsite" w:hAnsi="GDSTransportWebsite"/>
@@ -4251,7 +3363,7 @@
                 <w:color w:val="0A0A0A"/>
                 <w:shd w:val="clear" w:color="auto" w:fill="FFFFFF"/>
               </w:rPr>
-              <w:t>rr_</w:t>
+              <w:t>respondents</w:t>
             </w:r>
             <w:r>
               <w:rPr>
@@ -4261,9 +3373,8 @@
                 <w:color w:val="0A0A0A"/>
                 <w:shd w:val="clear" w:color="auto" w:fill="FFFFFF"/>
               </w:rPr>
-              <w:t>respondents</w:t>
-            </w:r>
-            <w:proofErr w:type="spellEnd"/>
+              <w:t>.representative</w:t>
+            </w:r>
             <w:r>
               <w:rPr>
                 <w:rFonts w:ascii="GDSTransportWebsite" w:hAnsi="GDSTransportWebsite"/>
@@ -4357,23 +3468,7 @@
                 <w:rFonts w:ascii="GDSTransportWebsite" w:hAnsi="GDSTransportWebsite"/>
                 <w:color w:val="0A0A0A"/>
               </w:rPr>
-              <w:t>&lt;</w:t>
-            </w:r>
-            <w:proofErr w:type="spellStart"/>
-            <w:proofErr w:type="gramStart"/>
-            <w:r>
-              <w:rPr>
-                <w:rFonts w:ascii="GDSTransportWebsite" w:hAnsi="GDSTransportWebsite"/>
-                <w:color w:val="0A0A0A"/>
-              </w:rPr>
-              <w:t>representative.</w:t>
-            </w:r>
-            <w:r>
-              <w:rPr>
-                <w:rFonts w:ascii="GDSTransportWebsite" w:hAnsi="GDSTransportWebsite"/>
-                <w:color w:val="0A0A0A"/>
-              </w:rPr>
-              <w:t>organisation</w:t>
+              <w:t>&lt;organisation</w:t>
             </w:r>
             <w:r>
               <w:rPr>
@@ -4382,8 +3477,6 @@
               </w:rPr>
               <w:t>Name</w:t>
             </w:r>
-            <w:proofErr w:type="spellEnd"/>
-            <w:proofErr w:type="gramEnd"/>
             <w:r>
               <w:rPr>
                 <w:rFonts w:ascii="GDSTransportWebsite" w:hAnsi="GDSTransportWebsite"/>
@@ -4454,37 +3547,14 @@
                 <w:rFonts w:ascii="GDSTransportWebsite" w:hAnsi="GDSTransportWebsite"/>
                 <w:color w:val="0A0A0A"/>
               </w:rPr>
-              <w:t>cs_</w:t>
-            </w:r>
-            <w:proofErr w:type="gramStart"/>
-            <w:r>
-              <w:rPr>
-                <w:rFonts w:ascii="GDSTransportWebsite" w:hAnsi="GDSTransportWebsite"/>
-                <w:color w:val="0A0A0A"/>
-              </w:rPr>
-              <w:t>{</w:t>
-            </w:r>
-            <w:r>
-              <w:rPr>
-                <w:rFonts w:ascii="GDSTransportWebsite" w:hAnsi="GDSTransportWebsite"/>
-                <w:color w:val="0A0A0A"/>
-              </w:rPr>
-              <w:t>!isBlank</w:t>
-            </w:r>
-            <w:proofErr w:type="gramEnd"/>
-            <w:r>
-              <w:rPr>
-                <w:rFonts w:ascii="GDSTransportWebsite" w:hAnsi="GDSTransportWebsite"/>
-                <w:color w:val="0A0A0A"/>
-              </w:rPr>
-              <w:t>(</w:t>
-            </w:r>
-            <w:r>
-              <w:rPr>
-                <w:rFonts w:ascii="GDSTransportWebsite" w:hAnsi="GDSTransportWebsite"/>
-                <w:color w:val="0A0A0A"/>
-              </w:rPr>
-              <w:t>representative.</w:t>
+              <w:t>cs_{</w:t>
+            </w:r>
+            <w:r>
+              <w:rPr>
+                <w:rFonts w:ascii="GDSTransportWebsite" w:hAnsi="GDSTransportWebsite"/>
+                <w:color w:val="0A0A0A"/>
+              </w:rPr>
+              <w:t>!isBlank(</w:t>
             </w:r>
             <w:r>
               <w:rPr>
@@ -4533,7 +3603,7 @@
                 <w:rFonts w:ascii="GDSTransportWebsite" w:hAnsi="GDSTransportWebsite"/>
                 <w:color w:val="0A0A0A"/>
               </w:rPr>
-              <w:t>representative.</w:t>
+              <w:t xml:space="preserve"> </w:t>
             </w:r>
             <w:r>
               <w:rPr>
@@ -4575,13 +3645,6 @@
                 <w:rFonts w:ascii="GDSTransportWebsite" w:hAnsi="GDSTransportWebsite"/>
                 <w:color w:val="0A0A0A"/>
               </w:rPr>
-              <w:t>representative.</w:t>
-            </w:r>
-            <w:r>
-              <w:rPr>
-                <w:rFonts w:ascii="GDSTransportWebsite" w:hAnsi="GDSTransportWebsite"/>
-                <w:color w:val="0A0A0A"/>
-              </w:rPr>
               <w:t>serviceA</w:t>
             </w:r>
             <w:r>
@@ -4621,14 +3684,6 @@
               </w:rPr>
               <w:t>&lt;&lt;</w:t>
             </w:r>
-            <w:proofErr w:type="gramStart"/>
-            <w:r>
-              <w:rPr>
-                <w:rFonts w:ascii="GDSTransportWebsite" w:hAnsi="GDSTransportWebsite"/>
-                <w:color w:val="0A0A0A"/>
-              </w:rPr>
-              <w:t>representative.</w:t>
-            </w:r>
             <w:r>
               <w:rPr>
                 <w:rFonts w:ascii="GDSTransportWebsite" w:hAnsi="GDSTransportWebsite"/>
@@ -4641,15 +3696,7 @@
                 <w:rFonts w:ascii="GDSTransportWebsite" w:hAnsi="GDSTransportWebsite"/>
                 <w:color w:val="0A0A0A"/>
               </w:rPr>
-              <w:t>ddress.AddressLine</w:t>
-            </w:r>
-            <w:proofErr w:type="gramEnd"/>
-            <w:r>
-              <w:rPr>
-                <w:rFonts w:ascii="GDSTransportWebsite" w:hAnsi="GDSTransportWebsite"/>
-                <w:color w:val="0A0A0A"/>
-              </w:rPr>
-              <w:t>2&gt;&gt;&lt;&lt;es_&gt;&gt;&lt;&lt;cs_{</w:t>
+              <w:t>ddress.AddressLine2&gt;&gt;&lt;&lt;es_&gt;&gt;&lt;&lt;cs_{</w:t>
             </w:r>
             <w:r>
               <w:rPr>
@@ -4663,13 +3710,6 @@
                 <w:rFonts w:ascii="GDSTransportWebsite" w:hAnsi="GDSTransportWebsite"/>
                 <w:color w:val="0A0A0A"/>
               </w:rPr>
-              <w:t>representative.</w:t>
-            </w:r>
-            <w:r>
-              <w:rPr>
-                <w:rFonts w:ascii="GDSTransportWebsite" w:hAnsi="GDSTransportWebsite"/>
-                <w:color w:val="0A0A0A"/>
-              </w:rPr>
               <w:t>serviceA</w:t>
             </w:r>
             <w:r>
@@ -4709,14 +3749,6 @@
               </w:rPr>
               <w:t>&lt;&lt;</w:t>
             </w:r>
-            <w:proofErr w:type="gramStart"/>
-            <w:r>
-              <w:rPr>
-                <w:rFonts w:ascii="GDSTransportWebsite" w:hAnsi="GDSTransportWebsite"/>
-                <w:color w:val="0A0A0A"/>
-              </w:rPr>
-              <w:t>representative.</w:t>
-            </w:r>
             <w:r>
               <w:rPr>
                 <w:rFonts w:ascii="GDSTransportWebsite" w:hAnsi="GDSTransportWebsite"/>
@@ -4729,15 +3761,7 @@
                 <w:rFonts w:ascii="GDSTransportWebsite" w:hAnsi="GDSTransportWebsite"/>
                 <w:color w:val="0A0A0A"/>
               </w:rPr>
-              <w:t>ddress.AddressLine</w:t>
-            </w:r>
-            <w:proofErr w:type="gramEnd"/>
-            <w:r>
-              <w:rPr>
-                <w:rFonts w:ascii="GDSTransportWebsite" w:hAnsi="GDSTransportWebsite"/>
-                <w:color w:val="0A0A0A"/>
-              </w:rPr>
-              <w:t>3&gt;&gt;&lt;&lt;es_&gt;&gt;&lt;&lt;cs_{</w:t>
+              <w:t>ddress.AddressLine3&gt;&gt;&lt;&lt;es_&gt;&gt;&lt;&lt;cs_{</w:t>
             </w:r>
             <w:r>
               <w:rPr>
@@ -4751,13 +3775,6 @@
                 <w:rFonts w:ascii="GDSTransportWebsite" w:hAnsi="GDSTransportWebsite"/>
                 <w:color w:val="0A0A0A"/>
               </w:rPr>
-              <w:t>representative.</w:t>
-            </w:r>
-            <w:r>
-              <w:rPr>
-                <w:rFonts w:ascii="GDSTransportWebsite" w:hAnsi="GDSTransportWebsite"/>
-                <w:color w:val="0A0A0A"/>
-              </w:rPr>
               <w:t>serviceA</w:t>
             </w:r>
             <w:r>
@@ -4797,15 +3814,6 @@
               </w:rPr>
               <w:t>&lt;&lt;</w:t>
             </w:r>
-            <w:proofErr w:type="spellStart"/>
-            <w:proofErr w:type="gramStart"/>
-            <w:r>
-              <w:rPr>
-                <w:rFonts w:ascii="GDSTransportWebsite" w:hAnsi="GDSTransportWebsite"/>
-                <w:color w:val="0A0A0A"/>
-              </w:rPr>
-              <w:t>representative.</w:t>
-            </w:r>
             <w:r>
               <w:rPr>
                 <w:rFonts w:ascii="GDSTransportWebsite" w:hAnsi="GDSTransportWebsite"/>
@@ -4818,16 +3826,7 @@
                 <w:rFonts w:ascii="GDSTransportWebsite" w:hAnsi="GDSTransportWebsite"/>
                 <w:color w:val="0A0A0A"/>
               </w:rPr>
-              <w:t>ddress.PostTown</w:t>
-            </w:r>
-            <w:proofErr w:type="spellEnd"/>
-            <w:proofErr w:type="gramEnd"/>
-            <w:r>
-              <w:rPr>
-                <w:rFonts w:ascii="GDSTransportWebsite" w:hAnsi="GDSTransportWebsite"/>
-                <w:color w:val="0A0A0A"/>
-              </w:rPr>
-              <w:t>&gt;&gt;&lt;&lt;es_&gt;&gt;</w:t>
+              <w:t>ddress.PostTown&gt;&gt;&lt;&lt;es_&gt;&gt;</w:t>
             </w:r>
           </w:p>
           <w:p>
@@ -4845,14 +3844,6 @@
               </w:rPr>
               <w:t>&lt;&lt;</w:t>
             </w:r>
-            <w:proofErr w:type="gramStart"/>
-            <w:r>
-              <w:rPr>
-                <w:rFonts w:ascii="GDSTransportWebsite" w:hAnsi="GDSTransportWebsite"/>
-                <w:color w:val="0A0A0A"/>
-              </w:rPr>
-              <w:t>representative.</w:t>
-            </w:r>
             <w:r>
               <w:rPr>
                 <w:rFonts w:ascii="GDSTransportWebsite" w:hAnsi="GDSTransportWebsite"/>
@@ -4865,15 +3856,7 @@
                 <w:rFonts w:ascii="GDSTransportWebsite" w:hAnsi="GDSTransportWebsite"/>
                 <w:color w:val="0A0A0A"/>
               </w:rPr>
-              <w:t>ddress.PostCode</w:t>
-            </w:r>
-            <w:proofErr w:type="gramEnd"/>
-            <w:r>
-              <w:rPr>
-                <w:rFonts w:ascii="GDSTransportWebsite" w:hAnsi="GDSTransportWebsite"/>
-                <w:color w:val="0A0A0A"/>
-              </w:rPr>
-              <w:t>&gt;&gt;&lt;&lt;cs_{</w:t>
+              <w:t>ddress.PostCode&gt;&gt;&lt;&lt;cs_{</w:t>
             </w:r>
             <w:r>
               <w:rPr>
@@ -4887,13 +3870,6 @@
                 <w:rFonts w:ascii="GDSTransportWebsite" w:hAnsi="GDSTransportWebsite"/>
                 <w:color w:val="0A0A0A"/>
               </w:rPr>
-              <w:t>representative.</w:t>
-            </w:r>
-            <w:r>
-              <w:rPr>
-                <w:rFonts w:ascii="GDSTransportWebsite" w:hAnsi="GDSTransportWebsite"/>
-                <w:color w:val="0A0A0A"/>
-              </w:rPr>
               <w:t>serviceA</w:t>
             </w:r>
             <w:r>
@@ -4938,22 +3914,6 @@
                 <w:rFonts w:ascii="GDSTransportWebsite" w:hAnsi="GDSTransportWebsite"/>
                 <w:color w:val="0A0A0A"/>
               </w:rPr>
-              <w:t xml:space="preserve"> </w:t>
-            </w:r>
-            <w:proofErr w:type="spellStart"/>
-            <w:proofErr w:type="gramStart"/>
-            <w:r>
-              <w:rPr>
-                <w:rFonts w:ascii="GDSTransportWebsite" w:hAnsi="GDSTransportWebsite"/>
-                <w:color w:val="0A0A0A"/>
-              </w:rPr>
-              <w:t>representative.</w:t>
-            </w:r>
-            <w:r>
-              <w:rPr>
-                <w:rFonts w:ascii="GDSTransportWebsite" w:hAnsi="GDSTransportWebsite"/>
-                <w:color w:val="0A0A0A"/>
-              </w:rPr>
               <w:t>serviceA</w:t>
             </w:r>
             <w:r>
@@ -4961,16 +3921,7 @@
                 <w:rFonts w:ascii="GDSTransportWebsite" w:hAnsi="GDSTransportWebsite"/>
                 <w:color w:val="0A0A0A"/>
               </w:rPr>
-              <w:t>ddress.Country</w:t>
-            </w:r>
-            <w:proofErr w:type="spellEnd"/>
-            <w:proofErr w:type="gramEnd"/>
-            <w:r>
-              <w:rPr>
-                <w:rFonts w:ascii="GDSTransportWebsite" w:hAnsi="GDSTransportWebsite"/>
-                <w:color w:val="0A0A0A"/>
-              </w:rPr>
-              <w:t>&gt;&gt;&lt;&lt;es_&gt;&gt;</w:t>
+              <w:t>ddress.Country&gt;&gt;&lt;&lt;es_&gt;&gt;</w:t>
             </w:r>
           </w:p>
         </w:tc>
@@ -5024,25 +3975,7 @@
                 <w:rFonts w:ascii="GDSTransportWebsite" w:hAnsi="GDSTransportWebsite"/>
                 <w:color w:val="0A0A0A"/>
               </w:rPr>
-              <w:t>&lt;&lt;</w:t>
-            </w:r>
-            <w:proofErr w:type="spellStart"/>
-            <w:proofErr w:type="gramStart"/>
-            <w:r>
-              <w:rPr>
-                <w:rFonts w:ascii="GDSTransportWebsite" w:hAnsi="GDSTransportWebsite"/>
-                <w:color w:val="0A0A0A"/>
-              </w:rPr>
-              <w:t>representative.emailAddress</w:t>
-            </w:r>
-            <w:proofErr w:type="spellEnd"/>
-            <w:proofErr w:type="gramEnd"/>
-            <w:r>
-              <w:rPr>
-                <w:rFonts w:ascii="GDSTransportWebsite" w:hAnsi="GDSTransportWebsite"/>
-                <w:color w:val="0A0A0A"/>
-              </w:rPr>
-              <w:t>&gt;&gt;</w:t>
+              <w:t>&lt;&lt;emailAddress&gt;&gt;</w:t>
             </w:r>
           </w:p>
         </w:tc>
@@ -5069,15 +4002,7 @@
                 <w:rFonts w:ascii="GDSTransportWebsite" w:hAnsi="GDSTransportWebsite"/>
                 <w:color w:val="0A0A0A"/>
               </w:rPr>
-              <w:t>&lt;&lt;</w:t>
-            </w:r>
-            <w:proofErr w:type="spellStart"/>
-            <w:r>
-              <w:rPr>
-                <w:rFonts w:ascii="GDSTransportWebsite" w:hAnsi="GDSTransportWebsite"/>
-                <w:color w:val="0A0A0A"/>
-              </w:rPr>
-              <w:t>c</w:t>
+              <w:t>&lt;&lt;c</w:t>
             </w:r>
             <w:r>
               <w:rPr>
@@ -5086,62 +4011,27 @@
               </w:rPr>
               <w:t>r</w:t>
             </w:r>
-            <w:proofErr w:type="spellEnd"/>
-            <w:r>
-              <w:rPr>
-                <w:rFonts w:ascii="GDSTransportWebsite" w:hAnsi="GDSTransportWebsite"/>
-                <w:color w:val="0A0A0A"/>
-              </w:rPr>
-              <w:t>_</w:t>
-            </w:r>
-            <w:proofErr w:type="gramStart"/>
-            <w:r>
-              <w:rPr>
-                <w:rFonts w:ascii="GDSTransportWebsite" w:hAnsi="GDSTransportWebsite"/>
-                <w:color w:val="0A0A0A"/>
-              </w:rPr>
-              <w:t>{</w:t>
-            </w:r>
-            <w:r>
-              <w:rPr>
-                <w:rFonts w:ascii="GDSTransportWebsite" w:hAnsi="GDSTransportWebsite"/>
-                <w:color w:val="0A0A0A"/>
-              </w:rPr>
-              <w:t>!</w:t>
-            </w:r>
-            <w:proofErr w:type="spellStart"/>
-            <w:r>
-              <w:rPr>
-                <w:rFonts w:ascii="GDSTransportWebsite" w:hAnsi="GDSTransportWebsite"/>
-                <w:color w:val="0A0A0A"/>
-              </w:rPr>
-              <w:t>isBlank</w:t>
-            </w:r>
-            <w:proofErr w:type="spellEnd"/>
-            <w:proofErr w:type="gramEnd"/>
-            <w:r>
-              <w:rPr>
-                <w:rFonts w:ascii="GDSTransportWebsite" w:hAnsi="GDSTransportWebsite"/>
-                <w:color w:val="0A0A0A"/>
-              </w:rPr>
-              <w:t>(</w:t>
-            </w:r>
-            <w:proofErr w:type="spellStart"/>
-            <w:r>
-              <w:rPr>
-                <w:rFonts w:ascii="GDSTransportWebsite" w:hAnsi="GDSTransportWebsite"/>
-                <w:color w:val="0A0A0A"/>
-              </w:rPr>
-              <w:t>representative</w:t>
-            </w:r>
-            <w:r>
-              <w:rPr>
-                <w:rFonts w:ascii="GDSTransportWebsite" w:hAnsi="GDSTransportWebsite"/>
-                <w:color w:val="0A0A0A"/>
-              </w:rPr>
-              <w:t>.phoneNumber</w:t>
-            </w:r>
-            <w:proofErr w:type="spellEnd"/>
+            <w:r>
+              <w:rPr>
+                <w:rFonts w:ascii="GDSTransportWebsite" w:hAnsi="GDSTransportWebsite"/>
+                <w:color w:val="0A0A0A"/>
+              </w:rPr>
+              <w:t>_{</w:t>
+            </w:r>
+            <w:r>
+              <w:rPr>
+                <w:rFonts w:ascii="GDSTransportWebsite" w:hAnsi="GDSTransportWebsite"/>
+                <w:color w:val="0A0A0A"/>
+              </w:rPr>
+              <w:t>!isBlank(</w:t>
+            </w:r>
+            <w:r>
+              <w:rPr>
+                <w:rFonts w:ascii="GDSTransportWebsite" w:hAnsi="GDSTransportWebsite"/>
+                <w:color w:val="0A0A0A"/>
+              </w:rPr>
+              <w:t>phoneNumber</w:t>
+            </w:r>
             <w:r>
               <w:rPr>
                 <w:rFonts w:ascii="GDSTransportWebsite" w:hAnsi="GDSTransportWebsite"/>
@@ -5202,25 +4092,7 @@
                 <w:rFonts w:ascii="GDSTransportWebsite" w:hAnsi="GDSTransportWebsite"/>
                 <w:color w:val="0A0A0A"/>
               </w:rPr>
-              <w:t>&lt;&lt;</w:t>
-            </w:r>
-            <w:proofErr w:type="spellStart"/>
-            <w:proofErr w:type="gramStart"/>
-            <w:r>
-              <w:rPr>
-                <w:rFonts w:ascii="GDSTransportWebsite" w:hAnsi="GDSTransportWebsite"/>
-                <w:color w:val="0A0A0A"/>
-              </w:rPr>
-              <w:t>representative.phoneNumber</w:t>
-            </w:r>
-            <w:proofErr w:type="spellEnd"/>
-            <w:proofErr w:type="gramEnd"/>
-            <w:r>
-              <w:rPr>
-                <w:rFonts w:ascii="GDSTransportWebsite" w:hAnsi="GDSTransportWebsite"/>
-                <w:color w:val="0A0A0A"/>
-              </w:rPr>
-              <w:t>&gt;&gt;</w:t>
+              <w:t>&lt;&lt;phoneNumber&gt;&gt;</w:t>
             </w:r>
           </w:p>
         </w:tc>
@@ -5288,22 +4160,7 @@
                 <w:rFonts w:ascii="GDSTransportWebsite" w:hAnsi="GDSTransportWebsite"/>
                 <w:color w:val="0A0A0A"/>
               </w:rPr>
-              <w:t>&lt;&lt;</w:t>
-            </w:r>
-            <w:r>
-              <w:rPr>
-                <w:rFonts w:ascii="GDSTransportWebsite" w:hAnsi="GDSTransportWebsite"/>
-                <w:color w:val="0A0A0A"/>
-              </w:rPr>
-              <w:t xml:space="preserve"> </w:t>
-            </w:r>
-            <w:proofErr w:type="spellStart"/>
-            <w:r>
-              <w:rPr>
-                <w:rFonts w:ascii="GDSTransportWebsite" w:hAnsi="GDSTransportWebsite"/>
-                <w:color w:val="0A0A0A"/>
-              </w:rPr>
-              <w:t>c</w:t>
+              <w:t>&lt;&lt;c</w:t>
             </w:r>
             <w:r>
               <w:rPr>
@@ -5312,62 +4169,27 @@
               </w:rPr>
               <w:t>r</w:t>
             </w:r>
-            <w:proofErr w:type="spellEnd"/>
-            <w:r>
-              <w:rPr>
-                <w:rFonts w:ascii="GDSTransportWebsite" w:hAnsi="GDSTransportWebsite"/>
-                <w:color w:val="0A0A0A"/>
-              </w:rPr>
-              <w:t>_</w:t>
-            </w:r>
-            <w:proofErr w:type="gramStart"/>
-            <w:r>
-              <w:rPr>
-                <w:rFonts w:ascii="GDSTransportWebsite" w:hAnsi="GDSTransportWebsite"/>
-                <w:color w:val="0A0A0A"/>
-              </w:rPr>
-              <w:t>{</w:t>
-            </w:r>
-            <w:r>
-              <w:rPr>
-                <w:rFonts w:ascii="GDSTransportWebsite" w:hAnsi="GDSTransportWebsite"/>
-                <w:color w:val="0A0A0A"/>
-              </w:rPr>
-              <w:t>!</w:t>
-            </w:r>
-            <w:proofErr w:type="spellStart"/>
-            <w:r>
-              <w:rPr>
-                <w:rFonts w:ascii="GDSTransportWebsite" w:hAnsi="GDSTransportWebsite"/>
-                <w:color w:val="0A0A0A"/>
-              </w:rPr>
-              <w:t>isBlank</w:t>
-            </w:r>
-            <w:proofErr w:type="spellEnd"/>
-            <w:proofErr w:type="gramEnd"/>
-            <w:r>
-              <w:rPr>
-                <w:rFonts w:ascii="GDSTransportWebsite" w:hAnsi="GDSTransportWebsite"/>
-                <w:color w:val="0A0A0A"/>
-              </w:rPr>
-              <w:t>(</w:t>
-            </w:r>
-            <w:proofErr w:type="spellStart"/>
-            <w:r>
-              <w:rPr>
-                <w:rFonts w:ascii="GDSTransportWebsite" w:hAnsi="GDSTransportWebsite"/>
-                <w:color w:val="0A0A0A"/>
-              </w:rPr>
-              <w:t>representative</w:t>
-            </w:r>
-            <w:r>
-              <w:rPr>
-                <w:rFonts w:ascii="GDSTransportWebsite" w:hAnsi="GDSTransportWebsite"/>
-                <w:color w:val="0A0A0A"/>
-              </w:rPr>
-              <w:t>.dxAddress</w:t>
-            </w:r>
-            <w:proofErr w:type="spellEnd"/>
+            <w:r>
+              <w:rPr>
+                <w:rFonts w:ascii="GDSTransportWebsite" w:hAnsi="GDSTransportWebsite"/>
+                <w:color w:val="0A0A0A"/>
+              </w:rPr>
+              <w:t>_{</w:t>
+            </w:r>
+            <w:r>
+              <w:rPr>
+                <w:rFonts w:ascii="GDSTransportWebsite" w:hAnsi="GDSTransportWebsite"/>
+                <w:color w:val="0A0A0A"/>
+              </w:rPr>
+              <w:t>!isBlank(</w:t>
+            </w:r>
+            <w:r>
+              <w:rPr>
+                <w:rFonts w:ascii="GDSTransportWebsite" w:hAnsi="GDSTransportWebsite"/>
+                <w:color w:val="0A0A0A"/>
+              </w:rPr>
+              <w:t>dxAddress</w:t>
+            </w:r>
             <w:r>
               <w:rPr>
                 <w:rFonts w:ascii="GDSTransportWebsite" w:hAnsi="GDSTransportWebsite"/>
@@ -5428,25 +4250,7 @@
                 <w:rFonts w:ascii="GDSTransportWebsite" w:hAnsi="GDSTransportWebsite"/>
                 <w:color w:val="0A0A0A"/>
               </w:rPr>
-              <w:t>&lt;&lt;</w:t>
-            </w:r>
-            <w:proofErr w:type="spellStart"/>
-            <w:proofErr w:type="gramStart"/>
-            <w:r>
-              <w:rPr>
-                <w:rFonts w:ascii="GDSTransportWebsite" w:hAnsi="GDSTransportWebsite"/>
-                <w:color w:val="0A0A0A"/>
-              </w:rPr>
-              <w:t>representative.dxAddress</w:t>
-            </w:r>
-            <w:proofErr w:type="spellEnd"/>
-            <w:proofErr w:type="gramEnd"/>
-            <w:r>
-              <w:rPr>
-                <w:rFonts w:ascii="GDSTransportWebsite" w:hAnsi="GDSTransportWebsite"/>
-                <w:color w:val="0A0A0A"/>
-              </w:rPr>
-              <w:t>&gt;&gt;</w:t>
+              <w:t>&lt;&lt;dxAddress&gt;&gt;</w:t>
             </w:r>
           </w:p>
         </w:tc>
@@ -5519,9 +4323,8 @@
                 <w:color w:val="0A0A0A"/>
                 <w:shd w:val="clear" w:color="auto" w:fill="FFFFFF"/>
               </w:rPr>
-              <w:t>&lt;&lt;</w:t>
-            </w:r>
-            <w:proofErr w:type="spellStart"/>
+              <w:t>&lt;&lt;er_</w:t>
+            </w:r>
             <w:r>
               <w:rPr>
                 <w:rFonts w:ascii="GDSTransportWebsite" w:hAnsi="GDSTransportWebsite"/>
@@ -5530,7 +4333,7 @@
                 <w:color w:val="0A0A0A"/>
                 <w:shd w:val="clear" w:color="auto" w:fill="FFFFFF"/>
               </w:rPr>
-              <w:t>er_</w:t>
+              <w:t>respondents</w:t>
             </w:r>
             <w:r>
               <w:rPr>
@@ -5540,9 +4343,8 @@
                 <w:color w:val="0A0A0A"/>
                 <w:shd w:val="clear" w:color="auto" w:fill="FFFFFF"/>
               </w:rPr>
-              <w:t>respondents</w:t>
-            </w:r>
-            <w:proofErr w:type="spellEnd"/>
+              <w:t>.representative</w:t>
+            </w:r>
             <w:r>
               <w:rPr>
                 <w:rFonts w:ascii="GDSTransportWebsite" w:hAnsi="GDSTransportWebsite"/>
@@ -5577,7 +4379,6 @@
           <w:sz w:val="36"/>
           <w:szCs w:val="36"/>
         </w:rPr>
-        <w:lastRenderedPageBreak/>
         <w:t xml:space="preserve">Claim </w:t>
       </w:r>
       <w:r>
@@ -5656,23 +4457,7 @@
                 <w:rFonts w:ascii="GDSTransportWebsite" w:hAnsi="GDSTransportWebsite"/>
                 <w:color w:val="0A0A0A"/>
               </w:rPr>
-              <w:t>&lt;&lt;</w:t>
-            </w:r>
-            <w:proofErr w:type="spellStart"/>
-            <w:r>
-              <w:rPr>
-                <w:rFonts w:ascii="GDSTransportWebsite" w:hAnsi="GDSTransportWebsite"/>
-                <w:color w:val="0A0A0A"/>
-              </w:rPr>
-              <w:t>claimDetails</w:t>
-            </w:r>
-            <w:proofErr w:type="spellEnd"/>
-            <w:r>
-              <w:rPr>
-                <w:rFonts w:ascii="GDSTransportWebsite" w:hAnsi="GDSTransportWebsite"/>
-                <w:color w:val="0A0A0A"/>
-              </w:rPr>
-              <w:t>&gt;&gt;</w:t>
+              <w:t>&lt;&lt;claimDetails&gt;&gt;</w:t>
             </w:r>
           </w:p>
         </w:tc>
@@ -5705,6 +4490,7 @@
                 <w:color w:val="0A0A0A"/>
                 <w:shd w:val="clear" w:color="auto" w:fill="FFFFFF"/>
               </w:rPr>
+              <w:lastRenderedPageBreak/>
               <w:t>Expected claim value</w:t>
             </w:r>
             <w:r>
@@ -5737,23 +4523,7 @@
                 <w:rFonts w:ascii="GDSTransportWebsite" w:hAnsi="GDSTransportWebsite"/>
                 <w:color w:val="0A0A0A"/>
               </w:rPr>
-              <w:t>&lt;&lt;</w:t>
-            </w:r>
-            <w:proofErr w:type="spellStart"/>
-            <w:r>
-              <w:rPr>
-                <w:rFonts w:ascii="GDSTransportWebsite" w:hAnsi="GDSTransportWebsite"/>
-                <w:color w:val="0A0A0A"/>
-              </w:rPr>
-              <w:t>claimValue</w:t>
-            </w:r>
-            <w:proofErr w:type="spellEnd"/>
-            <w:r>
-              <w:rPr>
-                <w:rFonts w:ascii="GDSTransportWebsite" w:hAnsi="GDSTransportWebsite"/>
-                <w:color w:val="0A0A0A"/>
-              </w:rPr>
-              <w:t>&gt;&gt;</w:t>
+              <w:t>&lt;&lt;claimValue&gt;&gt;</w:t>
             </w:r>
           </w:p>
         </w:tc>
@@ -5810,23 +4580,7 @@
                 <w:rFonts w:ascii="GDSTransportWebsite" w:hAnsi="GDSTransportWebsite"/>
                 <w:color w:val="0A0A0A"/>
               </w:rPr>
-              <w:t>&lt;&lt;</w:t>
-            </w:r>
-            <w:proofErr w:type="spellStart"/>
-            <w:r>
-              <w:rPr>
-                <w:rFonts w:ascii="GDSTransportWebsite" w:hAnsi="GDSTransportWebsite"/>
-                <w:color w:val="0A0A0A"/>
-              </w:rPr>
-              <w:t>courtFee</w:t>
-            </w:r>
-            <w:proofErr w:type="spellEnd"/>
-            <w:r>
-              <w:rPr>
-                <w:rFonts w:ascii="GDSTransportWebsite" w:hAnsi="GDSTransportWebsite"/>
-                <w:color w:val="0A0A0A"/>
-              </w:rPr>
-              <w:t>&gt;&gt;</w:t>
+              <w:t>&lt;&lt;courtFee&gt;&gt;</w:t>
             </w:r>
           </w:p>
         </w:tc>
@@ -5881,23 +4635,7 @@
                 <w:rFonts w:ascii="GDSTransportWebsite" w:hAnsi="GDSTransportWebsite"/>
                 <w:color w:val="0A0A0A"/>
               </w:rPr>
-              <w:t>&lt;&lt;</w:t>
-            </w:r>
-            <w:proofErr w:type="spellStart"/>
-            <w:r>
-              <w:rPr>
-                <w:rFonts w:ascii="GDSTransportWebsite" w:hAnsi="GDSTransportWebsite"/>
-                <w:color w:val="0A0A0A"/>
-              </w:rPr>
-              <w:t>hearingCourtLocation</w:t>
-            </w:r>
-            <w:proofErr w:type="spellEnd"/>
-            <w:r>
-              <w:rPr>
-                <w:rFonts w:ascii="GDSTransportWebsite" w:hAnsi="GDSTransportWebsite"/>
-                <w:color w:val="0A0A0A"/>
-              </w:rPr>
-              <w:t>&gt;&gt;</w:t>
+              <w:t>&lt;&lt;hearingCourtLocation&gt;&gt;</w:t>
             </w:r>
           </w:p>
         </w:tc>
@@ -6134,23 +4872,7 @@
                 <w:rFonts w:ascii="GDSTransportWebsite" w:hAnsi="GDSTransportWebsite"/>
                 <w:color w:val="0A0A0A"/>
               </w:rPr>
-              <w:t>&lt;&lt;</w:t>
-            </w:r>
-            <w:proofErr w:type="spellStart"/>
-            <w:r>
-              <w:rPr>
-                <w:rFonts w:ascii="GDSTransportWebsite" w:hAnsi="GDSTransportWebsite"/>
-                <w:color w:val="0A0A0A"/>
-              </w:rPr>
-              <w:t>statementOfTruth.role</w:t>
-            </w:r>
-            <w:proofErr w:type="spellEnd"/>
-            <w:r>
-              <w:rPr>
-                <w:rFonts w:ascii="GDSTransportWebsite" w:hAnsi="GDSTransportWebsite"/>
-                <w:color w:val="0A0A0A"/>
-              </w:rPr>
-              <w:t>&gt;&gt;</w:t>
+              <w:t>&lt;&lt;statementOfTruth.role&gt;&gt;</w:t>
             </w:r>
           </w:p>
         </w:tc>
@@ -6199,7 +4921,6 @@
               </w:rPr>
               <w:t xml:space="preserve">&lt;&lt; </w:t>
             </w:r>
-            <w:proofErr w:type="spellStart"/>
             <w:r>
               <w:rPr>
                 <w:rFonts w:ascii="GDSTransportWebsite" w:hAnsi="GDSTransportWebsite"/>
@@ -6212,15 +4933,7 @@
                 <w:rFonts w:ascii="GDSTransportWebsite" w:hAnsi="GDSTransportWebsite"/>
                 <w:color w:val="0A0A0A"/>
               </w:rPr>
-              <w:t>.organisationName</w:t>
-            </w:r>
-            <w:proofErr w:type="spellEnd"/>
-            <w:r>
-              <w:rPr>
-                <w:rFonts w:ascii="GDSTransportWebsite" w:hAnsi="GDSTransportWebsite"/>
-                <w:color w:val="0A0A0A"/>
-              </w:rPr>
-              <w:t>&gt;&gt;</w:t>
+              <w:t>.organisationName&gt;&gt;</w:t>
             </w:r>
           </w:p>
         </w:tc>
@@ -10849,37 +9562,6 @@
 </file>
 
 <file path=customXml/item1.xml><?xml version="1.0" encoding="utf-8"?>
-<b:Sources xmlns:b="http://schemas.openxmlformats.org/officeDocument/2006/bibliography" xmlns="http://schemas.openxmlformats.org/officeDocument/2006/bibliography" SelectedStyle="\APASixthEditionOfficeOnline.xsl" StyleName="APA" Version="6"/>
-</file>
-
-<file path=customXml/item2.xml><?xml version="1.0" encoding="utf-8"?>
-<p:properties xmlns:p="http://schemas.microsoft.com/office/2006/metadata/properties" xmlns:xsi="http://www.w3.org/2001/XMLSchema-instance" xmlns:pc="http://schemas.microsoft.com/office/infopath/2007/PartnerControls">
-  <documentManagement>
-    <Stage xmlns="f336f4fe-8719-4ea2-b5d6-29b3a580aeb4">Draft</Stage>
-    <Next_x0020_Stage xmlns="f336f4fe-8719-4ea2-b5d6-29b3a580aeb4" xsi:nil="true"/>
-    <Admin_x0020_Action xmlns="f336f4fe-8719-4ea2-b5d6-29b3a580aeb4" xsi:nil="true"/>
-    <Template_x0020_Category xmlns="f336f4fe-8719-4ea2-b5d6-29b3a580aeb4">Claim Form - CLM</Template_x0020_Category>
-    <Action xmlns="f336f4fe-8719-4ea2-b5d6-29b3a580aeb4" xsi:nil="true"/>
-    <Purpose1 xmlns="f336f4fe-8719-4ea2-b5d6-29b3a580aeb4">Sealed claim</Purpose1>
-    <Template_x0020_Language xmlns="f336f4fe-8719-4ea2-b5d6-29b3a580aeb4">English - ENG</Template_x0020_Language>
-    <Rename xmlns="f336f4fe-8719-4ea2-b5d6-29b3a580aeb4">true</Rename>
-    <Tornado_x0020_Filename xmlns="f336f4fe-8719-4ea2-b5d6-29b3a580aeb4" xsi:nil="true"/>
-    <Approval_x0020_Request_x0020_Comment xmlns="f336f4fe-8719-4ea2-b5d6-29b3a580aeb4" xsi:nil="true"/>
-    <Publication_x0020_Date xmlns="f336f4fe-8719-4ea2-b5d6-29b3a580aeb4">2020-12-15T00:00:00+00:00</Publication_x0020_Date>
-  </documentManagement>
-</p:properties>
-</file>
-
-<file path=customXml/item3.xml><?xml version="1.0" encoding="utf-8"?>
-<?mso-contentType ?>
-<FormTemplates xmlns="http://schemas.microsoft.com/sharepoint/v3/contenttype/forms">
-  <Display>DocumentLibraryForm</Display>
-  <Edit>DocumentLibraryForm</Edit>
-  <New>DocumentLibraryForm</New>
-</FormTemplates>
-</file>
-
-<file path=customXml/item4.xml><?xml version="1.0" encoding="utf-8"?>
 <ct:contentTypeSchema xmlns:ct="http://schemas.microsoft.com/office/2006/metadata/contentType" xmlns:ma="http://schemas.microsoft.com/office/2006/metadata/properties/metaAttributes" ct:_="" ma:_="" ma:contentTypeName="_CtTemplate" ma:contentTypeID="0x01010064A5FDCCFB03F540B94405305D7DE14F00A4F8B82F7CEF57469A8FE5CEAB7A0EE0" ma:contentTypeVersion="52" ma:contentTypeDescription="Part of Template Management with Site Columns representing custom attributes." ma:contentTypeScope="" ma:versionID="c2286c6217564930720849237c12976e">
   <xsd:schema xmlns:xsd="http://www.w3.org/2001/XMLSchema" xmlns:xs="http://www.w3.org/2001/XMLSchema" xmlns:p="http://schemas.microsoft.com/office/2006/metadata/properties" xmlns:ns2="f336f4fe-8719-4ea2-b5d6-29b3a580aeb4" xmlns:ns3="b57b892a-dd61-4bba-b372-a8d93da2c7e6" targetNamespace="http://schemas.microsoft.com/office/2006/metadata/properties" ma:root="true" ma:fieldsID="9fba45822a34e557d70c1e8d39cd3b74" ns2:_="" ns3:_="">
     <xsd:import namespace="f336f4fe-8719-4ea2-b5d6-29b3a580aeb4"/>
@@ -11194,33 +9876,38 @@
 </ct:contentTypeSchema>
 </file>
 
-<file path=customXml/itemProps1.xml><?xml version="1.0" encoding="utf-8"?>
-<ds:datastoreItem xmlns:ds="http://schemas.openxmlformats.org/officeDocument/2006/customXml" ds:itemID="{AE11B69E-1E1D-594C-93F8-E6D47A7E6B48}">
-  <ds:schemaRefs>
-    <ds:schemaRef ds:uri="http://schemas.openxmlformats.org/officeDocument/2006/bibliography"/>
-  </ds:schemaRefs>
-</ds:datastoreItem>
+<file path=customXml/item2.xml><?xml version="1.0" encoding="utf-8"?>
+<?mso-contentType ?>
+<FormTemplates xmlns="http://schemas.microsoft.com/sharepoint/v3/contenttype/forms">
+  <Display>DocumentLibraryForm</Display>
+  <Edit>DocumentLibraryForm</Edit>
+  <New>DocumentLibraryForm</New>
+</FormTemplates>
 </file>
 
-<file path=customXml/itemProps2.xml><?xml version="1.0" encoding="utf-8"?>
-<ds:datastoreItem xmlns:ds="http://schemas.openxmlformats.org/officeDocument/2006/customXml" ds:itemID="{B7EA20FE-B0E7-4AF0-B5E0-DCFC63125D32}">
-  <ds:schemaRefs>
-    <ds:schemaRef ds:uri="http://schemas.microsoft.com/office/2006/metadata/properties"/>
-    <ds:schemaRef ds:uri="http://schemas.microsoft.com/office/infopath/2007/PartnerControls"/>
-    <ds:schemaRef ds:uri="f336f4fe-8719-4ea2-b5d6-29b3a580aeb4"/>
-  </ds:schemaRefs>
-</ds:datastoreItem>
+<file path=customXml/item3.xml><?xml version="1.0" encoding="utf-8"?>
+<p:properties xmlns:p="http://schemas.microsoft.com/office/2006/metadata/properties" xmlns:xsi="http://www.w3.org/2001/XMLSchema-instance" xmlns:pc="http://schemas.microsoft.com/office/infopath/2007/PartnerControls">
+  <documentManagement>
+    <Stage xmlns="f336f4fe-8719-4ea2-b5d6-29b3a580aeb4">Draft</Stage>
+    <Next_x0020_Stage xmlns="f336f4fe-8719-4ea2-b5d6-29b3a580aeb4" xsi:nil="true"/>
+    <Admin_x0020_Action xmlns="f336f4fe-8719-4ea2-b5d6-29b3a580aeb4" xsi:nil="true"/>
+    <Template_x0020_Category xmlns="f336f4fe-8719-4ea2-b5d6-29b3a580aeb4">Claim Form - CLM</Template_x0020_Category>
+    <Action xmlns="f336f4fe-8719-4ea2-b5d6-29b3a580aeb4" xsi:nil="true"/>
+    <Purpose1 xmlns="f336f4fe-8719-4ea2-b5d6-29b3a580aeb4">Sealed claim</Purpose1>
+    <Template_x0020_Language xmlns="f336f4fe-8719-4ea2-b5d6-29b3a580aeb4">English - ENG</Template_x0020_Language>
+    <Rename xmlns="f336f4fe-8719-4ea2-b5d6-29b3a580aeb4">true</Rename>
+    <Tornado_x0020_Filename xmlns="f336f4fe-8719-4ea2-b5d6-29b3a580aeb4" xsi:nil="true"/>
+    <Approval_x0020_Request_x0020_Comment xmlns="f336f4fe-8719-4ea2-b5d6-29b3a580aeb4" xsi:nil="true"/>
+    <Publication_x0020_Date xmlns="f336f4fe-8719-4ea2-b5d6-29b3a580aeb4">2020-12-15T00:00:00+00:00</Publication_x0020_Date>
+  </documentManagement>
+</p:properties>
 </file>
 
-<file path=customXml/itemProps3.xml><?xml version="1.0" encoding="utf-8"?>
-<ds:datastoreItem xmlns:ds="http://schemas.openxmlformats.org/officeDocument/2006/customXml" ds:itemID="{9661752A-6D7B-4880-80FA-DA4AA1F0C9AC}">
-  <ds:schemaRefs>
-    <ds:schemaRef ds:uri="http://schemas.microsoft.com/sharepoint/v3/contenttype/forms"/>
-  </ds:schemaRefs>
-</ds:datastoreItem>
+<file path=customXml/item4.xml><?xml version="1.0" encoding="utf-8"?>
+<b:Sources xmlns:b="http://schemas.openxmlformats.org/officeDocument/2006/bibliography" xmlns="http://schemas.openxmlformats.org/officeDocument/2006/bibliography" SelectedStyle="\APASixthEditionOfficeOnline.xsl" StyleName="APA" Version="6"/>
 </file>
 
-<file path=customXml/itemProps4.xml><?xml version="1.0" encoding="utf-8"?>
+<file path=customXml/itemProps1.xml><?xml version="1.0" encoding="utf-8"?>
 <ds:datastoreItem xmlns:ds="http://schemas.openxmlformats.org/officeDocument/2006/customXml" ds:itemID="{13ABDEE5-4F67-40B0-BE1B-3130EC616509}">
   <ds:schemaRefs>
     <ds:schemaRef ds:uri="http://schemas.microsoft.com/office/2006/metadata/contentType"/>
@@ -11237,4 +9924,30 @@
     <ds:schemaRef ds:uri="http://schemas.microsoft.com/internal/obd"/>
   </ds:schemaRefs>
 </ds:datastoreItem>
+</file>
+
+<file path=customXml/itemProps2.xml><?xml version="1.0" encoding="utf-8"?>
+<ds:datastoreItem xmlns:ds="http://schemas.openxmlformats.org/officeDocument/2006/customXml" ds:itemID="{9661752A-6D7B-4880-80FA-DA4AA1F0C9AC}">
+  <ds:schemaRefs>
+    <ds:schemaRef ds:uri="http://schemas.microsoft.com/sharepoint/v3/contenttype/forms"/>
+  </ds:schemaRefs>
+</ds:datastoreItem>
+</file>
+
+<file path=customXml/itemProps3.xml><?xml version="1.0" encoding="utf-8"?>
+<ds:datastoreItem xmlns:ds="http://schemas.openxmlformats.org/officeDocument/2006/customXml" ds:itemID="{B7EA20FE-B0E7-4AF0-B5E0-DCFC63125D32}">
+  <ds:schemaRefs>
+    <ds:schemaRef ds:uri="http://schemas.microsoft.com/office/2006/metadata/properties"/>
+    <ds:schemaRef ds:uri="http://schemas.microsoft.com/office/infopath/2007/PartnerControls"/>
+    <ds:schemaRef ds:uri="f336f4fe-8719-4ea2-b5d6-29b3a580aeb4"/>
+  </ds:schemaRefs>
+</ds:datastoreItem>
+</file>
+
+<file path=customXml/itemProps4.xml><?xml version="1.0" encoding="utf-8"?>
+<ds:datastoreItem xmlns:ds="http://schemas.openxmlformats.org/officeDocument/2006/customXml" ds:itemID="{AE11B69E-1E1D-594C-93F8-E6D47A7E6B48}">
+  <ds:schemaRefs>
+    <ds:schemaRef ds:uri="http://schemas.openxmlformats.org/officeDocument/2006/bibliography"/>
+  </ds:schemaRefs>
+</ds:datastoreItem>
 </file>
</xml_diff>